<commit_message>
added weight stabilized event added mac address parameter to GetOperator added barcode listener for "select pack type operation" added POSTTYPE field to Appendix A
</commit_message>
<xml_diff>
--- a/doc/PackLine Interface Spec appendix А.docx
+++ b/doc/PackLine Interface Spec appendix А.docx
@@ -422,6 +422,8 @@
             <w:r>
               <w:t>MASS</w:t>
             </w:r>
+            <w:bookmarkStart w:id="0" w:name="_GoBack"/>
+            <w:bookmarkEnd w:id="0"/>
           </w:p>
         </w:tc>
         <w:tc>
@@ -431,28 +433,6 @@
           <w:p>
             <w:r>
               <w:t>Вес</w:t>
-            </w:r>
-          </w:p>
-        </w:tc>
-      </w:tr>
-      <w:tr>
-        <w:tc>
-          <w:tcPr>
-            <w:tcW w:w="2204" w:type="dxa"/>
-          </w:tcPr>
-          <w:p>
-            <w:r>
-              <w:t>INDEXTO</w:t>
-            </w:r>
-          </w:p>
-        </w:tc>
-        <w:tc>
-          <w:tcPr>
-            <w:tcW w:w="2335" w:type="dxa"/>
-          </w:tcPr>
-          <w:p>
-            <w:r>
-              <w:t>Индекс</w:t>
             </w:r>
           </w:p>
         </w:tc>
@@ -668,6 +648,373 @@
           <w:tcPr>
             <w:tcW w:w="2335" w:type="dxa"/>
             <w:vMerge w:val="restart"/>
+          </w:tcPr>
+          <w:p>
+            <w:r>
+              <w:t>галочки в ячейках бланка.</w:t>
+            </w:r>
+          </w:p>
+          <w:p>
+            <w:r>
+              <w:t xml:space="preserve">Допустимые значения для такого поля: 1/0, </w:t>
+            </w:r>
+            <w:r>
+              <w:rPr>
+                <w:lang w:val="en-US"/>
+              </w:rPr>
+              <w:t>true</w:t>
+            </w:r>
+            <w:r>
+              <w:t>/</w:t>
+            </w:r>
+            <w:r>
+              <w:rPr>
+                <w:lang w:val="en-US"/>
+              </w:rPr>
+              <w:t>false</w:t>
+            </w:r>
+            <w:r>
+              <w:t xml:space="preserve">, </w:t>
+            </w:r>
+            <w:r>
+              <w:rPr>
+                <w:lang w:val="en-US"/>
+              </w:rPr>
+              <w:t>yes</w:t>
+            </w:r>
+            <w:r>
+              <w:t xml:space="preserve">, </w:t>
+            </w:r>
+            <w:r>
+              <w:rPr>
+                <w:lang w:val="en-US"/>
+              </w:rPr>
+              <w:t>no</w:t>
+            </w:r>
+            <w:r>
+              <w:t>.</w:t>
+            </w:r>
+          </w:p>
+        </w:tc>
+      </w:tr>
+      <w:tr>
+        <w:tc>
+          <w:tcPr>
+            <w:tcW w:w="2204" w:type="dxa"/>
+          </w:tcPr>
+          <w:p>
+            <w:proofErr w:type="spellStart"/>
+            <w:r>
+              <w:t>io_tyazh</w:t>
+            </w:r>
+            <w:proofErr w:type="spellEnd"/>
+          </w:p>
+        </w:tc>
+        <w:tc>
+          <w:tcPr>
+            <w:tcW w:w="2335" w:type="dxa"/>
+            <w:vMerge/>
+          </w:tcPr>
+          <w:p/>
+        </w:tc>
+      </w:tr>
+      <w:tr>
+        <w:tc>
+          <w:tcPr>
+            <w:tcW w:w="2204" w:type="dxa"/>
+          </w:tcPr>
+          <w:p>
+            <w:r>
+              <w:t>io_band1kl</w:t>
+            </w:r>
+          </w:p>
+        </w:tc>
+        <w:tc>
+          <w:tcPr>
+            <w:tcW w:w="2335" w:type="dxa"/>
+            <w:vMerge/>
+          </w:tcPr>
+          <w:p/>
+        </w:tc>
+      </w:tr>
+      <w:tr>
+        <w:tc>
+          <w:tcPr>
+            <w:tcW w:w="2204" w:type="dxa"/>
+          </w:tcPr>
+          <w:p>
+            <w:proofErr w:type="spellStart"/>
+            <w:r>
+              <w:t>io_nalozh</w:t>
+            </w:r>
+            <w:proofErr w:type="spellEnd"/>
+          </w:p>
+        </w:tc>
+        <w:tc>
+          <w:tcPr>
+            <w:tcW w:w="2335" w:type="dxa"/>
+            <w:vMerge/>
+          </w:tcPr>
+          <w:p/>
+        </w:tc>
+      </w:tr>
+      <w:tr>
+        <w:tc>
+          <w:tcPr>
+            <w:tcW w:w="2204" w:type="dxa"/>
+          </w:tcPr>
+          <w:p>
+            <w:proofErr w:type="spellStart"/>
+            <w:r>
+              <w:t>io_opis</w:t>
+            </w:r>
+            <w:proofErr w:type="spellEnd"/>
+          </w:p>
+        </w:tc>
+        <w:tc>
+          <w:tcPr>
+            <w:tcW w:w="2335" w:type="dxa"/>
+            <w:vMerge/>
+          </w:tcPr>
+          <w:p/>
+        </w:tc>
+      </w:tr>
+      <w:tr>
+        <w:tc>
+          <w:tcPr>
+            <w:tcW w:w="2204" w:type="dxa"/>
+          </w:tcPr>
+          <w:p>
+            <w:proofErr w:type="spellStart"/>
+            <w:r>
+              <w:t>io_cennost</w:t>
+            </w:r>
+            <w:proofErr w:type="spellEnd"/>
+          </w:p>
+        </w:tc>
+        <w:tc>
+          <w:tcPr>
+            <w:tcW w:w="2335" w:type="dxa"/>
+            <w:vMerge/>
+          </w:tcPr>
+          <w:p/>
+        </w:tc>
+      </w:tr>
+      <w:tr>
+        <w:tc>
+          <w:tcPr>
+            <w:tcW w:w="2204" w:type="dxa"/>
+          </w:tcPr>
+          <w:p>
+            <w:proofErr w:type="spellStart"/>
+            <w:r>
+              <w:t>io_uved</w:t>
+            </w:r>
+            <w:proofErr w:type="spellEnd"/>
+          </w:p>
+        </w:tc>
+        <w:tc>
+          <w:tcPr>
+            <w:tcW w:w="2335" w:type="dxa"/>
+            <w:vMerge/>
+          </w:tcPr>
+          <w:p/>
+        </w:tc>
+      </w:tr>
+      <w:tr>
+        <w:tc>
+          <w:tcPr>
+            <w:tcW w:w="2204" w:type="dxa"/>
+          </w:tcPr>
+          <w:p>
+            <w:proofErr w:type="spellStart"/>
+            <w:r>
+              <w:t>io_Nstd</w:t>
+            </w:r>
+            <w:proofErr w:type="spellEnd"/>
+          </w:p>
+        </w:tc>
+        <w:tc>
+          <w:tcPr>
+            <w:tcW w:w="2335" w:type="dxa"/>
+            <w:vMerge/>
+          </w:tcPr>
+          <w:p/>
+        </w:tc>
+      </w:tr>
+      <w:tr>
+        <w:tc>
+          <w:tcPr>
+            <w:tcW w:w="2204" w:type="dxa"/>
+          </w:tcPr>
+          <w:p>
+            <w:proofErr w:type="spellStart"/>
+            <w:r>
+              <w:t>io_obykn</w:t>
+            </w:r>
+            <w:proofErr w:type="spellEnd"/>
+          </w:p>
+        </w:tc>
+        <w:tc>
+          <w:tcPr>
+            <w:tcW w:w="2335" w:type="dxa"/>
+            <w:vMerge/>
+          </w:tcPr>
+          <w:p/>
+        </w:tc>
+      </w:tr>
+      <w:tr>
+        <w:tc>
+          <w:tcPr>
+            <w:tcW w:w="2204" w:type="dxa"/>
+          </w:tcPr>
+          <w:p>
+            <w:proofErr w:type="spellStart"/>
+            <w:r>
+              <w:t>io_prostuved</w:t>
+            </w:r>
+            <w:proofErr w:type="spellEnd"/>
+          </w:p>
+        </w:tc>
+        <w:tc>
+          <w:tcPr>
+            <w:tcW w:w="2335" w:type="dxa"/>
+            <w:vMerge/>
+          </w:tcPr>
+          <w:p/>
+        </w:tc>
+      </w:tr>
+      <w:tr>
+        <w:tc>
+          <w:tcPr>
+            <w:tcW w:w="2204" w:type="dxa"/>
+          </w:tcPr>
+          <w:p>
+            <w:proofErr w:type="spellStart"/>
+            <w:r>
+              <w:t>io_zakazuved</w:t>
+            </w:r>
+            <w:proofErr w:type="spellEnd"/>
+          </w:p>
+        </w:tc>
+        <w:tc>
+          <w:tcPr>
+            <w:tcW w:w="2335" w:type="dxa"/>
+            <w:vMerge/>
+          </w:tcPr>
+          <w:p/>
+        </w:tc>
+      </w:tr>
+      <w:tr>
+        <w:tc>
+          <w:tcPr>
+            <w:tcW w:w="2204" w:type="dxa"/>
+          </w:tcPr>
+          <w:p>
+            <w:proofErr w:type="spellStart"/>
+            <w:r>
+              <w:t>io_Zakaz</w:t>
+            </w:r>
+            <w:proofErr w:type="spellEnd"/>
+          </w:p>
+        </w:tc>
+        <w:tc>
+          <w:tcPr>
+            <w:tcW w:w="2335" w:type="dxa"/>
+            <w:vMerge/>
+          </w:tcPr>
+          <w:p/>
+        </w:tc>
+      </w:tr>
+      <w:tr>
+        <w:tc>
+          <w:tcPr>
+            <w:tcW w:w="2204" w:type="dxa"/>
+          </w:tcPr>
+          <w:p>
+            <w:r>
+              <w:t>io_pismo1kl</w:t>
+            </w:r>
+          </w:p>
+        </w:tc>
+        <w:tc>
+          <w:tcPr>
+            <w:tcW w:w="2335" w:type="dxa"/>
+            <w:vMerge/>
+          </w:tcPr>
+          <w:p/>
+        </w:tc>
+      </w:tr>
+      <w:tr>
+        <w:tc>
+          <w:tcPr>
+            <w:tcW w:w="2204" w:type="dxa"/>
+          </w:tcPr>
+          <w:p>
+            <w:proofErr w:type="spellStart"/>
+            <w:r>
+              <w:t>io_std</w:t>
+            </w:r>
+            <w:proofErr w:type="spellEnd"/>
+          </w:p>
+        </w:tc>
+        <w:tc>
+          <w:tcPr>
+            <w:tcW w:w="2335" w:type="dxa"/>
+            <w:vMerge/>
+          </w:tcPr>
+          <w:p/>
+        </w:tc>
+      </w:tr>
+      <w:tr>
+        <w:tc>
+          <w:tcPr>
+            <w:tcW w:w="2204" w:type="dxa"/>
+          </w:tcPr>
+          <w:p>
+            <w:proofErr w:type="spellStart"/>
+            <w:r>
+              <w:t>io_prost</w:t>
+            </w:r>
+            <w:proofErr w:type="spellEnd"/>
+          </w:p>
+        </w:tc>
+        <w:tc>
+          <w:tcPr>
+            <w:tcW w:w="2335" w:type="dxa"/>
+            <w:vMerge/>
+          </w:tcPr>
+          <w:p/>
+        </w:tc>
+      </w:tr>
+      <w:tr>
+        <w:tc>
+          <w:tcPr>
+            <w:tcW w:w="2204" w:type="dxa"/>
+          </w:tcPr>
+          <w:p>
+            <w:proofErr w:type="spellStart"/>
+            <w:r>
+              <w:t>telefon</w:t>
+            </w:r>
+            <w:proofErr w:type="spellEnd"/>
+          </w:p>
+        </w:tc>
+        <w:tc>
+          <w:tcPr>
+            <w:tcW w:w="2335" w:type="dxa"/>
+          </w:tcPr>
+          <w:p>
+            <w:r>
+              <w:t>телефон</w:t>
+            </w:r>
+          </w:p>
+        </w:tc>
+      </w:tr>
+      <w:tr>
+        <w:tc>
+          <w:tcPr>
+            <w:tcW w:w="2204" w:type="dxa"/>
           </w:tcPr>
           <w:p>
             <w:pPr>
@@ -676,363 +1023,21 @@
               </w:rPr>
             </w:pPr>
             <w:r>
-              <w:t>галочки в ячейках бланка.</w:t>
-            </w:r>
-          </w:p>
-          <w:p>
-            <w:r>
-              <w:t xml:space="preserve">Допустимые значения для такого поля: 1/0, </w:t>
-            </w:r>
-            <w:r>
               <w:rPr>
                 <w:lang w:val="en-US"/>
               </w:rPr>
-              <w:t>true</w:t>
-            </w:r>
-            <w:r>
-              <w:t>/</w:t>
-            </w:r>
-            <w:r>
-              <w:rPr>
-                <w:lang w:val="en-US"/>
-              </w:rPr>
-              <w:t>false</w:t>
-            </w:r>
-            <w:r>
-              <w:t xml:space="preserve">, </w:t>
-            </w:r>
-            <w:r>
-              <w:rPr>
-                <w:lang w:val="en-US"/>
-              </w:rPr>
-              <w:t>yes</w:t>
-            </w:r>
-            <w:r>
-              <w:t xml:space="preserve">, </w:t>
-            </w:r>
-            <w:r>
-              <w:rPr>
-                <w:lang w:val="en-US"/>
-              </w:rPr>
-              <w:t>no</w:t>
-            </w:r>
-            <w:r>
-              <w:t>.</w:t>
-            </w:r>
-          </w:p>
-        </w:tc>
-      </w:tr>
-      <w:tr>
-        <w:tc>
-          <w:tcPr>
-            <w:tcW w:w="2204" w:type="dxa"/>
-          </w:tcPr>
-          <w:p>
-            <w:proofErr w:type="spellStart"/>
-            <w:r>
-              <w:t>io_tyazh</w:t>
-            </w:r>
-            <w:proofErr w:type="spellEnd"/>
-          </w:p>
-        </w:tc>
-        <w:tc>
-          <w:tcPr>
-            <w:tcW w:w="2335" w:type="dxa"/>
-            <w:vMerge/>
-          </w:tcPr>
-          <w:p/>
-        </w:tc>
-      </w:tr>
-      <w:tr>
-        <w:tc>
-          <w:tcPr>
-            <w:tcW w:w="2204" w:type="dxa"/>
-          </w:tcPr>
-          <w:p>
-            <w:r>
-              <w:t>io_band1kl</w:t>
-            </w:r>
-          </w:p>
-        </w:tc>
-        <w:tc>
-          <w:tcPr>
-            <w:tcW w:w="2335" w:type="dxa"/>
-            <w:vMerge/>
-          </w:tcPr>
-          <w:p/>
-        </w:tc>
-      </w:tr>
-      <w:tr>
-        <w:tc>
-          <w:tcPr>
-            <w:tcW w:w="2204" w:type="dxa"/>
-          </w:tcPr>
-          <w:p>
-            <w:proofErr w:type="spellStart"/>
-            <w:r>
-              <w:t>io_nalozh</w:t>
-            </w:r>
-            <w:proofErr w:type="spellEnd"/>
-          </w:p>
-        </w:tc>
-        <w:tc>
-          <w:tcPr>
-            <w:tcW w:w="2335" w:type="dxa"/>
-            <w:vMerge/>
-          </w:tcPr>
-          <w:p/>
-        </w:tc>
-      </w:tr>
-      <w:tr>
-        <w:tc>
-          <w:tcPr>
-            <w:tcW w:w="2204" w:type="dxa"/>
-          </w:tcPr>
-          <w:p>
-            <w:proofErr w:type="spellStart"/>
-            <w:r>
-              <w:t>io_opis</w:t>
-            </w:r>
-            <w:proofErr w:type="spellEnd"/>
-          </w:p>
-        </w:tc>
-        <w:tc>
-          <w:tcPr>
-            <w:tcW w:w="2335" w:type="dxa"/>
-            <w:vMerge/>
-          </w:tcPr>
-          <w:p/>
-        </w:tc>
-      </w:tr>
-      <w:tr>
-        <w:tc>
-          <w:tcPr>
-            <w:tcW w:w="2204" w:type="dxa"/>
-          </w:tcPr>
-          <w:p>
-            <w:proofErr w:type="spellStart"/>
-            <w:r>
-              <w:t>io_cennost</w:t>
-            </w:r>
-            <w:proofErr w:type="spellEnd"/>
-          </w:p>
-        </w:tc>
-        <w:tc>
-          <w:tcPr>
-            <w:tcW w:w="2335" w:type="dxa"/>
-            <w:vMerge/>
-          </w:tcPr>
-          <w:p/>
-        </w:tc>
-      </w:tr>
-      <w:tr>
-        <w:tc>
-          <w:tcPr>
-            <w:tcW w:w="2204" w:type="dxa"/>
-          </w:tcPr>
-          <w:p>
-            <w:proofErr w:type="spellStart"/>
-            <w:r>
-              <w:t>io_uved</w:t>
-            </w:r>
-            <w:proofErr w:type="spellEnd"/>
-          </w:p>
-        </w:tc>
-        <w:tc>
-          <w:tcPr>
-            <w:tcW w:w="2335" w:type="dxa"/>
-            <w:vMerge/>
-          </w:tcPr>
-          <w:p/>
-        </w:tc>
-      </w:tr>
-      <w:tr>
-        <w:tc>
-          <w:tcPr>
-            <w:tcW w:w="2204" w:type="dxa"/>
-          </w:tcPr>
-          <w:p>
-            <w:proofErr w:type="spellStart"/>
-            <w:r>
-              <w:t>io_Nstd</w:t>
-            </w:r>
-            <w:proofErr w:type="spellEnd"/>
-          </w:p>
-        </w:tc>
-        <w:tc>
-          <w:tcPr>
-            <w:tcW w:w="2335" w:type="dxa"/>
-            <w:vMerge/>
-          </w:tcPr>
-          <w:p/>
-        </w:tc>
-      </w:tr>
-      <w:tr>
-        <w:tc>
-          <w:tcPr>
-            <w:tcW w:w="2204" w:type="dxa"/>
-          </w:tcPr>
-          <w:p>
-            <w:proofErr w:type="spellStart"/>
-            <w:r>
-              <w:t>io_obykn</w:t>
-            </w:r>
-            <w:proofErr w:type="spellEnd"/>
-          </w:p>
-        </w:tc>
-        <w:tc>
-          <w:tcPr>
-            <w:tcW w:w="2335" w:type="dxa"/>
-            <w:vMerge/>
-          </w:tcPr>
-          <w:p/>
-        </w:tc>
-      </w:tr>
-      <w:tr>
-        <w:tc>
-          <w:tcPr>
-            <w:tcW w:w="2204" w:type="dxa"/>
-          </w:tcPr>
-          <w:p>
-            <w:proofErr w:type="spellStart"/>
-            <w:r>
-              <w:t>io_prostuved</w:t>
-            </w:r>
-            <w:proofErr w:type="spellEnd"/>
-          </w:p>
-        </w:tc>
-        <w:tc>
-          <w:tcPr>
-            <w:tcW w:w="2335" w:type="dxa"/>
-            <w:vMerge/>
-          </w:tcPr>
-          <w:p/>
-        </w:tc>
-      </w:tr>
-      <w:tr>
-        <w:tc>
-          <w:tcPr>
-            <w:tcW w:w="2204" w:type="dxa"/>
-          </w:tcPr>
-          <w:p>
-            <w:proofErr w:type="spellStart"/>
-            <w:r>
-              <w:t>io_zakazuved</w:t>
-            </w:r>
-            <w:proofErr w:type="spellEnd"/>
-          </w:p>
-        </w:tc>
-        <w:tc>
-          <w:tcPr>
-            <w:tcW w:w="2335" w:type="dxa"/>
-            <w:vMerge/>
-          </w:tcPr>
-          <w:p/>
-        </w:tc>
-      </w:tr>
-      <w:tr>
-        <w:tc>
-          <w:tcPr>
-            <w:tcW w:w="2204" w:type="dxa"/>
-          </w:tcPr>
-          <w:p>
-            <w:proofErr w:type="spellStart"/>
-            <w:r>
-              <w:t>io_Zakaz</w:t>
-            </w:r>
-            <w:proofErr w:type="spellEnd"/>
-          </w:p>
-        </w:tc>
-        <w:tc>
-          <w:tcPr>
-            <w:tcW w:w="2335" w:type="dxa"/>
-            <w:vMerge/>
-          </w:tcPr>
-          <w:p/>
-        </w:tc>
-      </w:tr>
-      <w:tr>
-        <w:tc>
-          <w:tcPr>
-            <w:tcW w:w="2204" w:type="dxa"/>
-          </w:tcPr>
-          <w:p>
-            <w:r>
-              <w:t>io_pismo1kl</w:t>
-            </w:r>
-          </w:p>
-        </w:tc>
-        <w:tc>
-          <w:tcPr>
-            <w:tcW w:w="2335" w:type="dxa"/>
-            <w:vMerge/>
-          </w:tcPr>
-          <w:p/>
-        </w:tc>
-      </w:tr>
-      <w:tr>
-        <w:tc>
-          <w:tcPr>
-            <w:tcW w:w="2204" w:type="dxa"/>
-          </w:tcPr>
-          <w:p>
-            <w:proofErr w:type="spellStart"/>
-            <w:r>
-              <w:t>io_std</w:t>
-            </w:r>
-            <w:proofErr w:type="spellEnd"/>
-          </w:p>
-        </w:tc>
-        <w:tc>
-          <w:tcPr>
-            <w:tcW w:w="2335" w:type="dxa"/>
-            <w:vMerge/>
-          </w:tcPr>
-          <w:p/>
-        </w:tc>
-      </w:tr>
-      <w:tr>
-        <w:tc>
-          <w:tcPr>
-            <w:tcW w:w="2204" w:type="dxa"/>
-          </w:tcPr>
-          <w:p>
-            <w:proofErr w:type="spellStart"/>
-            <w:r>
-              <w:t>io_prost</w:t>
-            </w:r>
-            <w:proofErr w:type="spellEnd"/>
-          </w:p>
-        </w:tc>
-        <w:tc>
-          <w:tcPr>
-            <w:tcW w:w="2335" w:type="dxa"/>
-            <w:vMerge/>
-          </w:tcPr>
-          <w:p/>
-        </w:tc>
-      </w:tr>
-      <w:tr>
-        <w:tc>
-          <w:tcPr>
-            <w:tcW w:w="2204" w:type="dxa"/>
-          </w:tcPr>
-          <w:p>
-            <w:proofErr w:type="spellStart"/>
-            <w:r>
               <w:lastRenderedPageBreak/>
-              <w:t>telefon</w:t>
-            </w:r>
-            <w:proofErr w:type="spellEnd"/>
-          </w:p>
-        </w:tc>
-        <w:tc>
-          <w:tcPr>
-            <w:tcW w:w="2335" w:type="dxa"/>
-          </w:tcPr>
-          <w:p>
-            <w:r>
-              <w:t>телефон</w:t>
+              <w:t>POSTTYPE</w:t>
+            </w:r>
+          </w:p>
+        </w:tc>
+        <w:tc>
+          <w:tcPr>
+            <w:tcW w:w="2335" w:type="dxa"/>
+          </w:tcPr>
+          <w:p>
+            <w:r>
+              <w:t>Тип отправления</w:t>
             </w:r>
           </w:p>
         </w:tc>
@@ -1583,8 +1588,6 @@
       <w:r>
         <w:t>.</w:t>
       </w:r>
-      <w:bookmarkStart w:id="0" w:name="_GoBack"/>
-      <w:bookmarkEnd w:id="0"/>
     </w:p>
     <w:p/>
     <w:sectPr>

</xml_diff>

<commit_message>
f2 and f116 accomplished
</commit_message>
<xml_diff>
--- a/doc/PackLine Interface Spec appendix А.docx
+++ b/doc/PackLine Interface Spec appendix А.docx
@@ -1628,10 +1628,17 @@
                 <w:highlight w:val="yellow"/>
                 <w:lang w:val="en-US"/>
               </w:rPr>
-              <w:t>barkod_espp</w:t>
+              <w:t>barkod_esp</w:t>
             </w:r>
             <w:bookmarkStart w:id="0" w:name="_GoBack"/>
             <w:bookmarkEnd w:id="0"/>
+            <w:r>
+              <w:rPr>
+                <w:highlight w:val="yellow"/>
+                <w:lang w:val="en-US"/>
+              </w:rPr>
+              <w:t>p</w:t>
+            </w:r>
             <w:proofErr w:type="spellEnd"/>
           </w:p>
         </w:tc>
@@ -1715,14 +1722,73 @@
         <w:t>Форма 116</w:t>
       </w:r>
     </w:p>
-    <w:p>
-      <w:r>
-        <w:t>Тип и количество полей совпадают с другими формами</w:t>
-      </w:r>
-      <w:r>
-        <w:t>.</w:t>
-      </w:r>
-    </w:p>
+    <w:tbl>
+      <w:tblPr>
+        <w:tblStyle w:val="a3"/>
+        <w:tblW w:w="0" w:type="auto"/>
+        <w:tblLook w:val="04A0" w:firstRow="1" w:lastRow="0" w:firstColumn="1" w:lastColumn="0" w:noHBand="0" w:noVBand="1"/>
+      </w:tblPr>
+      <w:tblGrid>
+        <w:gridCol w:w="2138"/>
+        <w:gridCol w:w="2401"/>
+      </w:tblGrid>
+      <w:tr>
+        <w:tc>
+          <w:tcPr>
+            <w:tcW w:w="2138" w:type="dxa"/>
+            <w:shd w:val="clear" w:color="auto" w:fill="EEECE1" w:themeFill="background2"/>
+          </w:tcPr>
+          <w:p>
+            <w:r>
+              <w:t>Название поля</w:t>
+            </w:r>
+          </w:p>
+        </w:tc>
+        <w:tc>
+          <w:tcPr>
+            <w:tcW w:w="2401" w:type="dxa"/>
+            <w:shd w:val="clear" w:color="auto" w:fill="EEECE1" w:themeFill="background2"/>
+          </w:tcPr>
+          <w:p>
+            <w:r>
+              <w:t>Описание</w:t>
+            </w:r>
+          </w:p>
+        </w:tc>
+      </w:tr>
+      <w:tr>
+        <w:tc>
+          <w:tcPr>
+            <w:tcW w:w="2138" w:type="dxa"/>
+          </w:tcPr>
+          <w:p>
+            <w:pPr>
+              <w:rPr>
+                <w:highlight w:val="yellow"/>
+              </w:rPr>
+            </w:pPr>
+            <w:r>
+              <w:rPr>
+                <w:highlight w:val="yellow"/>
+              </w:rPr>
+              <w:t>MAILRANK</w:t>
+            </w:r>
+          </w:p>
+        </w:tc>
+        <w:tc>
+          <w:tcPr>
+            <w:tcW w:w="2401" w:type="dxa"/>
+          </w:tcPr>
+          <w:p>
+            <w:pPr>
+              <w:rPr>
+                <w:highlight w:val="yellow"/>
+              </w:rPr>
+            </w:pPr>
+          </w:p>
+        </w:tc>
+      </w:tr>
+    </w:tbl>
     <w:p/>
     <w:sectPr>
       <w:headerReference w:type="default" r:id="rId7"/>

</xml_diff>

<commit_message>
added new form for PACKAGE и IML wsdl updated
</commit_message>
<xml_diff>
--- a/doc/PackLine Interface Spec appendix А.docx
+++ b/doc/PackLine Interface Spec appendix А.docx
@@ -1628,16 +1628,7 @@
                 <w:highlight w:val="yellow"/>
                 <w:lang w:val="en-US"/>
               </w:rPr>
-              <w:t>barkod_esp</w:t>
-            </w:r>
-            <w:bookmarkStart w:id="0" w:name="_GoBack"/>
-            <w:bookmarkEnd w:id="0"/>
-            <w:r>
-              <w:rPr>
-                <w:highlight w:val="yellow"/>
-                <w:lang w:val="en-US"/>
-              </w:rPr>
-              <w:t>p</w:t>
+              <w:t>barkod_espp</w:t>
             </w:r>
             <w:proofErr w:type="spellEnd"/>
           </w:p>
@@ -1785,6 +1776,177 @@
                 <w:highlight w:val="yellow"/>
               </w:rPr>
             </w:pPr>
+          </w:p>
+        </w:tc>
+      </w:tr>
+    </w:tbl>
+    <w:p>
+      <w:pPr>
+        <w:pStyle w:val="3"/>
+        <w:rPr>
+          <w:lang w:val="en-US"/>
+        </w:rPr>
+      </w:pPr>
+      <w:r>
+        <w:t>Форм</w:t>
+      </w:r>
+      <w:bookmarkStart w:id="0" w:name="_GoBack"/>
+      <w:bookmarkEnd w:id="0"/>
+      <w:r>
+        <w:t xml:space="preserve">а </w:t>
+      </w:r>
+      <w:r>
+        <w:rPr>
+          <w:lang w:val="en-US"/>
+        </w:rPr>
+        <w:t>22</w:t>
+      </w:r>
+    </w:p>
+    <w:tbl>
+      <w:tblPr>
+        <w:tblStyle w:val="a3"/>
+        <w:tblW w:w="0" w:type="auto"/>
+        <w:tblLook w:val="04A0" w:firstRow="1" w:lastRow="0" w:firstColumn="1" w:lastColumn="0" w:noHBand="0" w:noVBand="1"/>
+      </w:tblPr>
+      <w:tblGrid>
+        <w:gridCol w:w="2138"/>
+        <w:gridCol w:w="2401"/>
+      </w:tblGrid>
+      <w:tr>
+        <w:tc>
+          <w:tcPr>
+            <w:tcW w:w="2138" w:type="dxa"/>
+            <w:shd w:val="clear" w:color="auto" w:fill="EEECE1" w:themeFill="background2"/>
+          </w:tcPr>
+          <w:p>
+            <w:r>
+              <w:t>Название поля</w:t>
+            </w:r>
+          </w:p>
+        </w:tc>
+        <w:tc>
+          <w:tcPr>
+            <w:tcW w:w="2401" w:type="dxa"/>
+            <w:shd w:val="clear" w:color="auto" w:fill="EEECE1" w:themeFill="background2"/>
+          </w:tcPr>
+          <w:p>
+            <w:r>
+              <w:t>Описание</w:t>
+            </w:r>
+          </w:p>
+        </w:tc>
+      </w:tr>
+      <w:tr>
+        <w:tc>
+          <w:tcPr>
+            <w:tcW w:w="2138" w:type="dxa"/>
+          </w:tcPr>
+          <w:p>
+            <w:pPr>
+              <w:rPr>
+                <w:highlight w:val="yellow"/>
+              </w:rPr>
+            </w:pPr>
+            <w:r>
+              <w:rPr>
+                <w:highlight w:val="yellow"/>
+              </w:rPr>
+              <w:t>ORDER</w:t>
+            </w:r>
+          </w:p>
+        </w:tc>
+        <w:tc>
+          <w:tcPr>
+            <w:tcW w:w="2401" w:type="dxa"/>
+          </w:tcPr>
+          <w:p>
+            <w:pPr>
+              <w:rPr>
+                <w:highlight w:val="yellow"/>
+              </w:rPr>
+            </w:pPr>
+            <w:r>
+              <w:rPr>
+                <w:highlight w:val="yellow"/>
+              </w:rPr>
+              <w:t>Номер заказа</w:t>
+            </w:r>
+          </w:p>
+        </w:tc>
+      </w:tr>
+      <w:tr>
+        <w:tc>
+          <w:tcPr>
+            <w:tcW w:w="2138" w:type="dxa"/>
+          </w:tcPr>
+          <w:p>
+            <w:pPr>
+              <w:rPr>
+                <w:highlight w:val="yellow"/>
+              </w:rPr>
+            </w:pPr>
+            <w:r>
+              <w:rPr>
+                <w:highlight w:val="yellow"/>
+              </w:rPr>
+              <w:t>DELIVERY</w:t>
+            </w:r>
+          </w:p>
+        </w:tc>
+        <w:tc>
+          <w:tcPr>
+            <w:tcW w:w="2401" w:type="dxa"/>
+          </w:tcPr>
+          <w:p>
+            <w:pPr>
+              <w:rPr>
+                <w:highlight w:val="yellow"/>
+              </w:rPr>
+            </w:pPr>
+            <w:r>
+              <w:rPr>
+                <w:highlight w:val="yellow"/>
+              </w:rPr>
+              <w:t>Служба доставки</w:t>
+            </w:r>
+          </w:p>
+        </w:tc>
+      </w:tr>
+      <w:tr>
+        <w:tc>
+          <w:tcPr>
+            <w:tcW w:w="2138" w:type="dxa"/>
+          </w:tcPr>
+          <w:p>
+            <w:pPr>
+              <w:rPr>
+                <w:highlight w:val="yellow"/>
+              </w:rPr>
+            </w:pPr>
+            <w:r>
+              <w:rPr>
+                <w:highlight w:val="yellow"/>
+              </w:rPr>
+              <w:t>URL</w:t>
+            </w:r>
+          </w:p>
+        </w:tc>
+        <w:tc>
+          <w:tcPr>
+            <w:tcW w:w="2401" w:type="dxa"/>
+          </w:tcPr>
+          <w:p>
+            <w:pPr>
+              <w:rPr>
+                <w:highlight w:val="yellow"/>
+              </w:rPr>
+            </w:pPr>
+            <w:r>
+              <w:rPr>
+                <w:highlight w:val="yellow"/>
+              </w:rPr>
+              <w:t>QR-код с информацией (обычно URL сайта)</w:t>
+            </w:r>
           </w:p>
         </w:tc>
       </w:tr>

</xml_diff>

<commit_message>
added AREA1 variable for sender address
</commit_message>
<xml_diff>
--- a/doc/PackLine Interface Spec appendix А.docx
+++ b/doc/PackLine Interface Spec appendix А.docx
@@ -1663,6 +1663,41 @@
             <w:r>
               <w:t>отправителя</w:t>
             </w:r>
+          </w:p>
+        </w:tc>
+      </w:tr>
+      <w:tr>
+        <w:tc>
+          <w:tcPr>
+            <w:tcW w:w="2138" w:type="dxa"/>
+          </w:tcPr>
+          <w:p>
+            <w:pPr>
+              <w:rPr>
+                <w:lang w:val="en-US"/>
+              </w:rPr>
+            </w:pPr>
+            <w:r>
+              <w:rPr>
+                <w:lang w:val="en-US"/>
+              </w:rPr>
+              <w:t>AREA1</w:t>
+            </w:r>
+          </w:p>
+        </w:tc>
+        <w:tc>
+          <w:tcPr>
+            <w:tcW w:w="2401" w:type="dxa"/>
+          </w:tcPr>
+          <w:p>
+            <w:r>
+              <w:t xml:space="preserve">Область </w:t>
+            </w:r>
+            <w:r>
+              <w:t>отправителя</w:t>
+            </w:r>
+            <w:bookmarkStart w:id="0" w:name="_GoBack"/>
+            <w:bookmarkEnd w:id="0"/>
           </w:p>
         </w:tc>
       </w:tr>
@@ -1902,8 +1937,6 @@
             <w:r>
               <w:t>Интервал времени</w:t>
             </w:r>
-            <w:bookmarkStart w:id="0" w:name="_GoBack"/>
-            <w:bookmarkEnd w:id="0"/>
           </w:p>
         </w:tc>
       </w:tr>

</xml_diff>

<commit_message>
form22 changes: ORDER changed to PostNumber
</commit_message>
<xml_diff>
--- a/doc/PackLine Interface Spec appendix А.docx
+++ b/doc/PackLine Interface Spec appendix А.docx
@@ -50,11 +50,9 @@
             <w:tcW w:w="2235" w:type="dxa"/>
           </w:tcPr>
           <w:p>
-            <w:proofErr w:type="spellStart"/>
             <w:r>
               <w:t>barkod</w:t>
             </w:r>
-            <w:proofErr w:type="spellEnd"/>
           </w:p>
         </w:tc>
         <w:tc>
@@ -229,11 +227,9 @@
             <w:r>
               <w:t>АВИА</w:t>
             </w:r>
-            <w:proofErr w:type="gramStart"/>
             <w:r>
               <w:t>, …)</w:t>
             </w:r>
-            <w:proofErr w:type="gramEnd"/>
           </w:p>
         </w:tc>
       </w:tr>
@@ -308,11 +304,9 @@
             <w:tcW w:w="2204" w:type="dxa"/>
           </w:tcPr>
           <w:p>
-            <w:proofErr w:type="spellStart"/>
             <w:r>
               <w:t>data_rep</w:t>
             </w:r>
-            <w:proofErr w:type="spellEnd"/>
           </w:p>
         </w:tc>
         <w:tc>
@@ -332,11 +326,9 @@
             <w:tcW w:w="2204" w:type="dxa"/>
           </w:tcPr>
           <w:p>
-            <w:proofErr w:type="spellStart"/>
             <w:r>
               <w:t>pps</w:t>
             </w:r>
-            <w:proofErr w:type="spellEnd"/>
           </w:p>
         </w:tc>
         <w:tc>
@@ -356,11 +348,9 @@
             <w:tcW w:w="2204" w:type="dxa"/>
           </w:tcPr>
           <w:p>
-            <w:proofErr w:type="spellStart"/>
             <w:r>
               <w:t>barkod</w:t>
             </w:r>
-            <w:proofErr w:type="spellEnd"/>
           </w:p>
         </w:tc>
         <w:tc>
@@ -640,11 +630,9 @@
             <w:tcW w:w="2204" w:type="dxa"/>
           </w:tcPr>
           <w:p>
-            <w:proofErr w:type="spellStart"/>
             <w:r>
               <w:t>io_gabar</w:t>
             </w:r>
-            <w:proofErr w:type="spellEnd"/>
           </w:p>
         </w:tc>
         <w:tc>
@@ -706,11 +694,9 @@
             <w:tcW w:w="2204" w:type="dxa"/>
           </w:tcPr>
           <w:p>
-            <w:proofErr w:type="spellStart"/>
             <w:r>
               <w:t>io_tyazh</w:t>
             </w:r>
-            <w:proofErr w:type="spellEnd"/>
           </w:p>
         </w:tc>
         <w:tc>
@@ -746,11 +732,9 @@
             <w:tcW w:w="2204" w:type="dxa"/>
           </w:tcPr>
           <w:p>
-            <w:proofErr w:type="spellStart"/>
             <w:r>
               <w:t>io_nalozh</w:t>
             </w:r>
-            <w:proofErr w:type="spellEnd"/>
           </w:p>
         </w:tc>
         <w:tc>
@@ -767,11 +751,9 @@
             <w:tcW w:w="2204" w:type="dxa"/>
           </w:tcPr>
           <w:p>
-            <w:proofErr w:type="spellStart"/>
             <w:r>
               <w:t>io_opis</w:t>
             </w:r>
-            <w:proofErr w:type="spellEnd"/>
           </w:p>
         </w:tc>
         <w:tc>
@@ -788,11 +770,9 @@
             <w:tcW w:w="2204" w:type="dxa"/>
           </w:tcPr>
           <w:p>
-            <w:proofErr w:type="spellStart"/>
             <w:r>
               <w:t>io_cennost</w:t>
             </w:r>
-            <w:proofErr w:type="spellEnd"/>
           </w:p>
         </w:tc>
         <w:tc>
@@ -809,11 +789,9 @@
             <w:tcW w:w="2204" w:type="dxa"/>
           </w:tcPr>
           <w:p>
-            <w:proofErr w:type="spellStart"/>
             <w:r>
               <w:t>io_uved</w:t>
             </w:r>
-            <w:proofErr w:type="spellEnd"/>
           </w:p>
         </w:tc>
         <w:tc>
@@ -830,11 +808,9 @@
             <w:tcW w:w="2204" w:type="dxa"/>
           </w:tcPr>
           <w:p>
-            <w:proofErr w:type="spellStart"/>
             <w:r>
               <w:t>io_Nstd</w:t>
             </w:r>
-            <w:proofErr w:type="spellEnd"/>
           </w:p>
         </w:tc>
         <w:tc>
@@ -851,11 +827,9 @@
             <w:tcW w:w="2204" w:type="dxa"/>
           </w:tcPr>
           <w:p>
-            <w:proofErr w:type="spellStart"/>
             <w:r>
               <w:t>io_obykn</w:t>
             </w:r>
-            <w:proofErr w:type="spellEnd"/>
           </w:p>
         </w:tc>
         <w:tc>
@@ -872,11 +846,9 @@
             <w:tcW w:w="2204" w:type="dxa"/>
           </w:tcPr>
           <w:p>
-            <w:proofErr w:type="spellStart"/>
             <w:r>
               <w:t>io_prostuved</w:t>
             </w:r>
-            <w:proofErr w:type="spellEnd"/>
           </w:p>
         </w:tc>
         <w:tc>
@@ -893,11 +865,9 @@
             <w:tcW w:w="2204" w:type="dxa"/>
           </w:tcPr>
           <w:p>
-            <w:proofErr w:type="spellStart"/>
             <w:r>
               <w:t>io_zakazuved</w:t>
             </w:r>
-            <w:proofErr w:type="spellEnd"/>
           </w:p>
         </w:tc>
         <w:tc>
@@ -914,11 +884,9 @@
             <w:tcW w:w="2204" w:type="dxa"/>
           </w:tcPr>
           <w:p>
-            <w:proofErr w:type="spellStart"/>
             <w:r>
               <w:t>io_Zakaz</w:t>
             </w:r>
-            <w:proofErr w:type="spellEnd"/>
           </w:p>
         </w:tc>
         <w:tc>
@@ -954,11 +922,9 @@
             <w:tcW w:w="2204" w:type="dxa"/>
           </w:tcPr>
           <w:p>
-            <w:proofErr w:type="spellStart"/>
             <w:r>
               <w:t>io_std</w:t>
             </w:r>
-            <w:proofErr w:type="spellEnd"/>
           </w:p>
         </w:tc>
         <w:tc>
@@ -975,11 +941,9 @@
             <w:tcW w:w="2204" w:type="dxa"/>
           </w:tcPr>
           <w:p>
-            <w:proofErr w:type="spellStart"/>
             <w:r>
               <w:t>io_prost</w:t>
             </w:r>
-            <w:proofErr w:type="spellEnd"/>
           </w:p>
         </w:tc>
         <w:tc>
@@ -996,11 +960,9 @@
             <w:tcW w:w="2204" w:type="dxa"/>
           </w:tcPr>
           <w:p>
-            <w:proofErr w:type="spellStart"/>
             <w:r>
               <w:t>telefon</w:t>
             </w:r>
-            <w:proofErr w:type="spellEnd"/>
           </w:p>
         </w:tc>
         <w:tc>
@@ -1097,11 +1059,9 @@
             <w:tcW w:w="2138" w:type="dxa"/>
           </w:tcPr>
           <w:p>
-            <w:proofErr w:type="spellStart"/>
             <w:r>
               <w:t>data_rep</w:t>
             </w:r>
-            <w:proofErr w:type="spellEnd"/>
           </w:p>
         </w:tc>
         <w:tc>
@@ -1121,11 +1081,9 @@
             <w:tcW w:w="2138" w:type="dxa"/>
           </w:tcPr>
           <w:p>
-            <w:proofErr w:type="spellStart"/>
             <w:r>
               <w:t>pps</w:t>
             </w:r>
-            <w:proofErr w:type="spellEnd"/>
           </w:p>
         </w:tc>
         <w:tc>
@@ -1145,11 +1103,9 @@
             <w:tcW w:w="2138" w:type="dxa"/>
           </w:tcPr>
           <w:p>
-            <w:proofErr w:type="spellStart"/>
             <w:r>
               <w:t>barkod</w:t>
             </w:r>
-            <w:proofErr w:type="spellEnd"/>
           </w:p>
         </w:tc>
         <w:tc>
@@ -1169,11 +1125,9 @@
             <w:tcW w:w="2138" w:type="dxa"/>
           </w:tcPr>
           <w:p>
-            <w:proofErr w:type="spellStart"/>
             <w:r>
               <w:t>index_from</w:t>
             </w:r>
-            <w:proofErr w:type="spellEnd"/>
           </w:p>
         </w:tc>
         <w:tc>
@@ -1281,11 +1235,9 @@
             <w:tcW w:w="2138" w:type="dxa"/>
           </w:tcPr>
           <w:p>
-            <w:proofErr w:type="spellStart"/>
             <w:r>
               <w:t>bik</w:t>
             </w:r>
-            <w:proofErr w:type="spellEnd"/>
           </w:p>
         </w:tc>
         <w:tc>
@@ -1305,11 +1257,9 @@
             <w:tcW w:w="2138" w:type="dxa"/>
           </w:tcPr>
           <w:p>
-            <w:proofErr w:type="spellStart"/>
             <w:r>
               <w:t>rs</w:t>
             </w:r>
-            <w:proofErr w:type="spellEnd"/>
           </w:p>
         </w:tc>
         <w:tc>
@@ -1334,26 +1284,22 @@
                 <w:lang w:val="en-US"/>
               </w:rPr>
             </w:pPr>
-            <w:proofErr w:type="spellStart"/>
             <w:r>
               <w:rPr>
                 <w:lang w:val="en-US"/>
               </w:rPr>
               <w:t>ks</w:t>
             </w:r>
-            <w:proofErr w:type="spellEnd"/>
-          </w:p>
-        </w:tc>
-        <w:tc>
-          <w:tcPr>
-            <w:tcW w:w="2401" w:type="dxa"/>
-          </w:tcPr>
-          <w:p>
-            <w:proofErr w:type="gramStart"/>
+          </w:p>
+        </w:tc>
+        <w:tc>
+          <w:tcPr>
+            <w:tcW w:w="2401" w:type="dxa"/>
+          </w:tcPr>
+          <w:p>
             <w:r>
               <w:t>Кор/счет</w:t>
             </w:r>
-            <w:proofErr w:type="gramEnd"/>
           </w:p>
         </w:tc>
       </w:tr>
@@ -1368,13 +1314,8 @@
                 <w:lang w:val="en-US"/>
               </w:rPr>
             </w:pPr>
-            <w:proofErr w:type="spellStart"/>
-            <w:r>
-              <w:t>index</w:t>
-            </w:r>
-            <w:proofErr w:type="spellEnd"/>
-            <w:r>
-              <w:t>_</w:t>
+            <w:r>
+              <w:t>index_</w:t>
             </w:r>
             <w:r>
               <w:rPr>
@@ -1529,11 +1470,9 @@
             <w:tcW w:w="2138" w:type="dxa"/>
           </w:tcPr>
           <w:p>
-            <w:proofErr w:type="spellStart"/>
             <w:r>
               <w:t>NPRub</w:t>
             </w:r>
-            <w:proofErr w:type="spellEnd"/>
             <w:r>
               <w:t xml:space="preserve"> </w:t>
             </w:r>
@@ -1560,11 +1499,9 @@
             <w:tcW w:w="2138" w:type="dxa"/>
           </w:tcPr>
           <w:p>
-            <w:proofErr w:type="spellStart"/>
             <w:r>
               <w:t>NPKop</w:t>
             </w:r>
-            <w:proofErr w:type="spellEnd"/>
           </w:p>
         </w:tc>
         <w:tc>
@@ -1612,31 +1549,21 @@
                 <w:lang w:val="en-US"/>
               </w:rPr>
             </w:pPr>
-            <w:proofErr w:type="spellStart"/>
             <w:r>
               <w:rPr>
                 <w:lang w:val="en-US"/>
               </w:rPr>
               <w:t>barkod_espp</w:t>
             </w:r>
-            <w:proofErr w:type="spellEnd"/>
-          </w:p>
-        </w:tc>
-        <w:tc>
-          <w:tcPr>
-            <w:tcW w:w="2401" w:type="dxa"/>
-          </w:tcPr>
-          <w:p>
-            <w:r>
-              <w:t xml:space="preserve">"Идентификатор Федерального Получателя" в соответствии с разделом 6 ТУ (для ООО </w:t>
-            </w:r>
-            <w:proofErr w:type="spellStart"/>
-            <w:r>
-              <w:t>Апликс</w:t>
-            </w:r>
-            <w:proofErr w:type="spellEnd"/>
-            <w:r>
-              <w:t xml:space="preserve"> значение "4060")</w:t>
+          </w:p>
+        </w:tc>
+        <w:tc>
+          <w:tcPr>
+            <w:tcW w:w="2401" w:type="dxa"/>
+          </w:tcPr>
+          <w:p>
+            <w:r>
+              <w:t>"Идентификатор Федерального Получателя" в соответствии с разделом 6 ТУ (для ООО Апликс значение "4060")</w:t>
             </w:r>
           </w:p>
         </w:tc>
@@ -1691,13 +1618,8 @@
           </w:tcPr>
           <w:p>
             <w:r>
-              <w:t xml:space="preserve">Область </w:t>
-            </w:r>
-            <w:r>
-              <w:t>отправителя</w:t>
-            </w:r>
-            <w:bookmarkStart w:id="0" w:name="_GoBack"/>
-            <w:bookmarkEnd w:id="0"/>
+              <w:t>Область отправителя</w:t>
+            </w:r>
           </w:p>
         </w:tc>
       </w:tr>
@@ -1843,6 +1765,36 @@
           </w:tcPr>
           <w:p>
             <w:r>
+              <w:t>PostNumbe</w:t>
+            </w:r>
+            <w:r>
+              <w:rPr>
+                <w:lang w:val="en-US"/>
+              </w:rPr>
+              <w:t>r</w:t>
+            </w:r>
+          </w:p>
+        </w:tc>
+        <w:tc>
+          <w:tcPr>
+            <w:tcW w:w="2401" w:type="dxa"/>
+          </w:tcPr>
+          <w:p>
+            <w:r>
+              <w:t>Номер отправления</w:t>
+            </w:r>
+            <w:bookmarkStart w:id="0" w:name="_GoBack"/>
+            <w:bookmarkEnd w:id="0"/>
+          </w:p>
+        </w:tc>
+      </w:tr>
+      <w:tr>
+        <w:tc>
+          <w:tcPr>
+            <w:tcW w:w="2138" w:type="dxa"/>
+          </w:tcPr>
+          <w:p>
+            <w:r>
               <w:t>DELIVERY</w:t>
             </w:r>
           </w:p>
@@ -1920,6 +1872,7 @@
               <w:rPr>
                 <w:lang w:val="en-US"/>
               </w:rPr>
+              <w:lastRenderedPageBreak/>
               <w:t>DELIVERY_TIME</w:t>
             </w:r>
           </w:p>
@@ -1949,7 +1902,6 @@
         </w:rPr>
       </w:pPr>
       <w:r>
-        <w:lastRenderedPageBreak/>
         <w:t xml:space="preserve">Форма </w:t>
       </w:r>
       <w:r>
@@ -2097,11 +2049,9 @@
             <w:tcW w:w="2138" w:type="dxa"/>
           </w:tcPr>
           <w:p>
-            <w:proofErr w:type="spellStart"/>
             <w:r>
               <w:t>io_saturday</w:t>
             </w:r>
-            <w:proofErr w:type="spellEnd"/>
           </w:p>
         </w:tc>
         <w:tc>
@@ -2121,11 +2071,9 @@
             <w:tcW w:w="2138" w:type="dxa"/>
           </w:tcPr>
           <w:p>
-            <w:proofErr w:type="spellStart"/>
             <w:r>
               <w:t>io_sunday</w:t>
             </w:r>
-            <w:proofErr w:type="spellEnd"/>
           </w:p>
         </w:tc>
         <w:tc>
@@ -2145,11 +2093,9 @@
             <w:tcW w:w="2138" w:type="dxa"/>
           </w:tcPr>
           <w:p>
-            <w:proofErr w:type="spellStart"/>
             <w:r>
               <w:t>io_oplata_otpr</w:t>
             </w:r>
-            <w:proofErr w:type="spellEnd"/>
           </w:p>
         </w:tc>
         <w:tc>
@@ -2169,11 +2115,9 @@
             <w:tcW w:w="2138" w:type="dxa"/>
           </w:tcPr>
           <w:p>
-            <w:proofErr w:type="spellStart"/>
             <w:r>
               <w:t>io_oplata_poluch</w:t>
             </w:r>
-            <w:proofErr w:type="spellEnd"/>
           </w:p>
         </w:tc>
         <w:tc>
@@ -2193,11 +2137,9 @@
             <w:tcW w:w="2138" w:type="dxa"/>
           </w:tcPr>
           <w:p>
-            <w:proofErr w:type="spellStart"/>
             <w:r>
               <w:t>io_oplat</w:t>
             </w:r>
-            <w:proofErr w:type="spellEnd"/>
             <w:r>
               <w:rPr>
                 <w:lang w:val="en-US"/>
@@ -2205,13 +2147,8 @@
               <w:t>a</w:t>
             </w:r>
             <w:r>
-              <w:t>_</w:t>
-            </w:r>
-            <w:proofErr w:type="spellStart"/>
-            <w:r>
-              <w:t>dogovor</w:t>
-            </w:r>
-            <w:proofErr w:type="spellEnd"/>
+              <w:t>_dogovor</w:t>
+            </w:r>
           </w:p>
         </w:tc>
         <w:tc>
@@ -2327,11 +2264,9 @@
             <w:tcW w:w="2138" w:type="dxa"/>
           </w:tcPr>
           <w:p>
-            <w:proofErr w:type="spellStart"/>
             <w:r>
               <w:t>site</w:t>
             </w:r>
-            <w:proofErr w:type="spellEnd"/>
           </w:p>
         </w:tc>
         <w:tc>
@@ -2351,11 +2286,9 @@
             <w:tcW w:w="2138" w:type="dxa"/>
           </w:tcPr>
           <w:p>
-            <w:proofErr w:type="spellStart"/>
             <w:r>
               <w:t>cartons</w:t>
             </w:r>
-            <w:proofErr w:type="spellEnd"/>
           </w:p>
         </w:tc>
         <w:tc>
@@ -2375,11 +2308,9 @@
             <w:tcW w:w="2138" w:type="dxa"/>
           </w:tcPr>
           <w:p>
-            <w:proofErr w:type="spellStart"/>
             <w:r>
               <w:t>delivery_type</w:t>
             </w:r>
-            <w:proofErr w:type="spellEnd"/>
           </w:p>
         </w:tc>
         <w:tc>
@@ -2417,11 +2348,9 @@
             <w:tcW w:w="2138" w:type="dxa"/>
           </w:tcPr>
           <w:p>
-            <w:proofErr w:type="spellStart"/>
             <w:r>
               <w:t>delivery_cost</w:t>
             </w:r>
-            <w:proofErr w:type="spellEnd"/>
           </w:p>
         </w:tc>
         <w:tc>
@@ -2768,7 +2697,6 @@
   <w:style w:type="character" w:default="1" w:styleId="a0">
     <w:name w:val="Default Paragraph Font"/>
     <w:uiPriority w:val="1"/>
-    <w:semiHidden/>
     <w:unhideWhenUsed/>
   </w:style>
   <w:style w:type="table" w:default="1" w:styleId="a1">
@@ -3179,7 +3107,6 @@
   <w:style w:type="character" w:default="1" w:styleId="a0">
     <w:name w:val="Default Paragraph Font"/>
     <w:uiPriority w:val="1"/>
-    <w:semiHidden/>
     <w:unhideWhenUsed/>
   </w:style>
   <w:style w:type="table" w:default="1" w:styleId="a1">

</xml_diff>

<commit_message>
added new forms cn23, cp71
</commit_message>
<xml_diff>
--- a/doc/PackLine Interface Spec appendix А.docx
+++ b/doc/PackLine Interface Spec appendix А.docx
@@ -50,9 +50,11 @@
             <w:tcW w:w="2235" w:type="dxa"/>
           </w:tcPr>
           <w:p>
+            <w:proofErr w:type="spellStart"/>
             <w:r>
               <w:t>barkod</w:t>
             </w:r>
+            <w:proofErr w:type="spellEnd"/>
           </w:p>
         </w:tc>
         <w:tc>
@@ -227,9 +229,11 @@
             <w:r>
               <w:t>АВИА</w:t>
             </w:r>
+            <w:proofErr w:type="gramStart"/>
             <w:r>
               <w:t>, …)</w:t>
             </w:r>
+            <w:proofErr w:type="gramEnd"/>
           </w:p>
         </w:tc>
       </w:tr>
@@ -304,9 +308,11 @@
             <w:tcW w:w="2204" w:type="dxa"/>
           </w:tcPr>
           <w:p>
+            <w:proofErr w:type="spellStart"/>
             <w:r>
               <w:t>data_rep</w:t>
             </w:r>
+            <w:proofErr w:type="spellEnd"/>
           </w:p>
         </w:tc>
         <w:tc>
@@ -326,9 +332,11 @@
             <w:tcW w:w="2204" w:type="dxa"/>
           </w:tcPr>
           <w:p>
+            <w:proofErr w:type="spellStart"/>
             <w:r>
               <w:t>pps</w:t>
             </w:r>
+            <w:proofErr w:type="spellEnd"/>
           </w:p>
         </w:tc>
         <w:tc>
@@ -348,9 +356,11 @@
             <w:tcW w:w="2204" w:type="dxa"/>
           </w:tcPr>
           <w:p>
+            <w:proofErr w:type="spellStart"/>
             <w:r>
               <w:t>barkod</w:t>
             </w:r>
+            <w:proofErr w:type="spellEnd"/>
           </w:p>
         </w:tc>
         <w:tc>
@@ -630,9 +640,11 @@
             <w:tcW w:w="2204" w:type="dxa"/>
           </w:tcPr>
           <w:p>
+            <w:proofErr w:type="spellStart"/>
             <w:r>
               <w:t>io_gabar</w:t>
             </w:r>
+            <w:proofErr w:type="spellEnd"/>
           </w:p>
         </w:tc>
         <w:tc>
@@ -694,9 +706,11 @@
             <w:tcW w:w="2204" w:type="dxa"/>
           </w:tcPr>
           <w:p>
+            <w:proofErr w:type="spellStart"/>
             <w:r>
               <w:t>io_tyazh</w:t>
             </w:r>
+            <w:proofErr w:type="spellEnd"/>
           </w:p>
         </w:tc>
         <w:tc>
@@ -732,9 +746,11 @@
             <w:tcW w:w="2204" w:type="dxa"/>
           </w:tcPr>
           <w:p>
+            <w:proofErr w:type="spellStart"/>
             <w:r>
               <w:t>io_nalozh</w:t>
             </w:r>
+            <w:proofErr w:type="spellEnd"/>
           </w:p>
         </w:tc>
         <w:tc>
@@ -751,9 +767,11 @@
             <w:tcW w:w="2204" w:type="dxa"/>
           </w:tcPr>
           <w:p>
+            <w:proofErr w:type="spellStart"/>
             <w:r>
               <w:t>io_opis</w:t>
             </w:r>
+            <w:proofErr w:type="spellEnd"/>
           </w:p>
         </w:tc>
         <w:tc>
@@ -770,9 +788,11 @@
             <w:tcW w:w="2204" w:type="dxa"/>
           </w:tcPr>
           <w:p>
+            <w:proofErr w:type="spellStart"/>
             <w:r>
               <w:t>io_cennost</w:t>
             </w:r>
+            <w:proofErr w:type="spellEnd"/>
           </w:p>
         </w:tc>
         <w:tc>
@@ -789,9 +809,11 @@
             <w:tcW w:w="2204" w:type="dxa"/>
           </w:tcPr>
           <w:p>
+            <w:proofErr w:type="spellStart"/>
             <w:r>
               <w:t>io_uved</w:t>
             </w:r>
+            <w:proofErr w:type="spellEnd"/>
           </w:p>
         </w:tc>
         <w:tc>
@@ -808,9 +830,11 @@
             <w:tcW w:w="2204" w:type="dxa"/>
           </w:tcPr>
           <w:p>
+            <w:proofErr w:type="spellStart"/>
             <w:r>
               <w:t>io_Nstd</w:t>
             </w:r>
+            <w:proofErr w:type="spellEnd"/>
           </w:p>
         </w:tc>
         <w:tc>
@@ -827,9 +851,11 @@
             <w:tcW w:w="2204" w:type="dxa"/>
           </w:tcPr>
           <w:p>
+            <w:proofErr w:type="spellStart"/>
             <w:r>
               <w:t>io_obykn</w:t>
             </w:r>
+            <w:proofErr w:type="spellEnd"/>
           </w:p>
         </w:tc>
         <w:tc>
@@ -846,9 +872,11 @@
             <w:tcW w:w="2204" w:type="dxa"/>
           </w:tcPr>
           <w:p>
+            <w:proofErr w:type="spellStart"/>
             <w:r>
               <w:t>io_prostuved</w:t>
             </w:r>
+            <w:proofErr w:type="spellEnd"/>
           </w:p>
         </w:tc>
         <w:tc>
@@ -865,9 +893,11 @@
             <w:tcW w:w="2204" w:type="dxa"/>
           </w:tcPr>
           <w:p>
+            <w:proofErr w:type="spellStart"/>
             <w:r>
               <w:t>io_zakazuved</w:t>
             </w:r>
+            <w:proofErr w:type="spellEnd"/>
           </w:p>
         </w:tc>
         <w:tc>
@@ -884,9 +914,11 @@
             <w:tcW w:w="2204" w:type="dxa"/>
           </w:tcPr>
           <w:p>
+            <w:proofErr w:type="spellStart"/>
             <w:r>
               <w:t>io_Zakaz</w:t>
             </w:r>
+            <w:proofErr w:type="spellEnd"/>
           </w:p>
         </w:tc>
         <w:tc>
@@ -922,9 +954,11 @@
             <w:tcW w:w="2204" w:type="dxa"/>
           </w:tcPr>
           <w:p>
+            <w:proofErr w:type="spellStart"/>
             <w:r>
               <w:t>io_std</w:t>
             </w:r>
+            <w:proofErr w:type="spellEnd"/>
           </w:p>
         </w:tc>
         <w:tc>
@@ -941,9 +975,11 @@
             <w:tcW w:w="2204" w:type="dxa"/>
           </w:tcPr>
           <w:p>
+            <w:proofErr w:type="spellStart"/>
             <w:r>
               <w:t>io_prost</w:t>
             </w:r>
+            <w:proofErr w:type="spellEnd"/>
           </w:p>
         </w:tc>
         <w:tc>
@@ -960,9 +996,11 @@
             <w:tcW w:w="2204" w:type="dxa"/>
           </w:tcPr>
           <w:p>
+            <w:proofErr w:type="spellStart"/>
             <w:r>
               <w:t>telefon</w:t>
             </w:r>
+            <w:proofErr w:type="spellEnd"/>
           </w:p>
         </w:tc>
         <w:tc>
@@ -1059,9 +1097,11 @@
             <w:tcW w:w="2138" w:type="dxa"/>
           </w:tcPr>
           <w:p>
+            <w:proofErr w:type="spellStart"/>
             <w:r>
               <w:t>data_rep</w:t>
             </w:r>
+            <w:proofErr w:type="spellEnd"/>
           </w:p>
         </w:tc>
         <w:tc>
@@ -1081,9 +1121,11 @@
             <w:tcW w:w="2138" w:type="dxa"/>
           </w:tcPr>
           <w:p>
+            <w:proofErr w:type="spellStart"/>
             <w:r>
               <w:t>pps</w:t>
             </w:r>
+            <w:proofErr w:type="spellEnd"/>
           </w:p>
         </w:tc>
         <w:tc>
@@ -1103,9 +1145,11 @@
             <w:tcW w:w="2138" w:type="dxa"/>
           </w:tcPr>
           <w:p>
+            <w:proofErr w:type="spellStart"/>
             <w:r>
               <w:t>barkod</w:t>
             </w:r>
+            <w:proofErr w:type="spellEnd"/>
           </w:p>
         </w:tc>
         <w:tc>
@@ -1125,9 +1169,11 @@
             <w:tcW w:w="2138" w:type="dxa"/>
           </w:tcPr>
           <w:p>
+            <w:proofErr w:type="spellStart"/>
             <w:r>
               <w:t>index_from</w:t>
             </w:r>
+            <w:proofErr w:type="spellEnd"/>
           </w:p>
         </w:tc>
         <w:tc>
@@ -1235,9 +1281,11 @@
             <w:tcW w:w="2138" w:type="dxa"/>
           </w:tcPr>
           <w:p>
+            <w:proofErr w:type="spellStart"/>
             <w:r>
               <w:t>bik</w:t>
             </w:r>
+            <w:proofErr w:type="spellEnd"/>
           </w:p>
         </w:tc>
         <w:tc>
@@ -1257,9 +1305,11 @@
             <w:tcW w:w="2138" w:type="dxa"/>
           </w:tcPr>
           <w:p>
+            <w:proofErr w:type="spellStart"/>
             <w:r>
               <w:t>rs</w:t>
             </w:r>
+            <w:proofErr w:type="spellEnd"/>
           </w:p>
         </w:tc>
         <w:tc>
@@ -1284,22 +1334,26 @@
                 <w:lang w:val="en-US"/>
               </w:rPr>
             </w:pPr>
+            <w:proofErr w:type="spellStart"/>
             <w:r>
               <w:rPr>
                 <w:lang w:val="en-US"/>
               </w:rPr>
               <w:t>ks</w:t>
             </w:r>
-          </w:p>
-        </w:tc>
-        <w:tc>
-          <w:tcPr>
-            <w:tcW w:w="2401" w:type="dxa"/>
-          </w:tcPr>
-          <w:p>
+            <w:proofErr w:type="spellEnd"/>
+          </w:p>
+        </w:tc>
+        <w:tc>
+          <w:tcPr>
+            <w:tcW w:w="2401" w:type="dxa"/>
+          </w:tcPr>
+          <w:p>
+            <w:proofErr w:type="gramStart"/>
             <w:r>
               <w:t>Кор/счет</w:t>
             </w:r>
+            <w:proofErr w:type="gramEnd"/>
           </w:p>
         </w:tc>
       </w:tr>
@@ -1314,8 +1368,13 @@
                 <w:lang w:val="en-US"/>
               </w:rPr>
             </w:pPr>
-            <w:r>
-              <w:t>index_</w:t>
+            <w:proofErr w:type="spellStart"/>
+            <w:r>
+              <w:t>index</w:t>
+            </w:r>
+            <w:proofErr w:type="spellEnd"/>
+            <w:r>
+              <w:t>_</w:t>
             </w:r>
             <w:r>
               <w:rPr>
@@ -1470,9 +1529,11 @@
             <w:tcW w:w="2138" w:type="dxa"/>
           </w:tcPr>
           <w:p>
+            <w:proofErr w:type="spellStart"/>
             <w:r>
               <w:t>NPRub</w:t>
             </w:r>
+            <w:proofErr w:type="spellEnd"/>
             <w:r>
               <w:t xml:space="preserve"> </w:t>
             </w:r>
@@ -1499,9 +1560,11 @@
             <w:tcW w:w="2138" w:type="dxa"/>
           </w:tcPr>
           <w:p>
+            <w:proofErr w:type="spellStart"/>
             <w:r>
               <w:t>NPKop</w:t>
             </w:r>
+            <w:proofErr w:type="spellEnd"/>
           </w:p>
         </w:tc>
         <w:tc>
@@ -1549,21 +1612,31 @@
                 <w:lang w:val="en-US"/>
               </w:rPr>
             </w:pPr>
+            <w:proofErr w:type="spellStart"/>
             <w:r>
               <w:rPr>
                 <w:lang w:val="en-US"/>
               </w:rPr>
               <w:t>barkod_espp</w:t>
             </w:r>
-          </w:p>
-        </w:tc>
-        <w:tc>
-          <w:tcPr>
-            <w:tcW w:w="2401" w:type="dxa"/>
-          </w:tcPr>
-          <w:p>
-            <w:r>
-              <w:t>"Идентификатор Федерального Получателя" в соответствии с разделом 6 ТУ (для ООО Апликс значение "4060")</w:t>
+            <w:proofErr w:type="spellEnd"/>
+          </w:p>
+        </w:tc>
+        <w:tc>
+          <w:tcPr>
+            <w:tcW w:w="2401" w:type="dxa"/>
+          </w:tcPr>
+          <w:p>
+            <w:r>
+              <w:t xml:space="preserve">"Идентификатор Федерального Получателя" в соответствии с разделом 6 ТУ (для ООО </w:t>
+            </w:r>
+            <w:proofErr w:type="spellStart"/>
+            <w:r>
+              <w:t>Апликс</w:t>
+            </w:r>
+            <w:proofErr w:type="spellEnd"/>
+            <w:r>
+              <w:t xml:space="preserve"> значение "4060")</w:t>
             </w:r>
           </w:p>
         </w:tc>
@@ -1764,9 +1837,11 @@
             <w:tcW w:w="2138" w:type="dxa"/>
           </w:tcPr>
           <w:p>
+            <w:proofErr w:type="spellStart"/>
             <w:r>
               <w:t>PostNumbe</w:t>
             </w:r>
+            <w:proofErr w:type="spellEnd"/>
             <w:r>
               <w:rPr>
                 <w:lang w:val="en-US"/>
@@ -1783,8 +1858,6 @@
             <w:r>
               <w:t>Номер отправления</w:t>
             </w:r>
-            <w:bookmarkStart w:id="0" w:name="_GoBack"/>
-            <w:bookmarkEnd w:id="0"/>
           </w:p>
         </w:tc>
       </w:tr>
@@ -2049,9 +2122,11 @@
             <w:tcW w:w="2138" w:type="dxa"/>
           </w:tcPr>
           <w:p>
+            <w:proofErr w:type="spellStart"/>
             <w:r>
               <w:t>io_saturday</w:t>
             </w:r>
+            <w:proofErr w:type="spellEnd"/>
           </w:p>
         </w:tc>
         <w:tc>
@@ -2071,9 +2146,11 @@
             <w:tcW w:w="2138" w:type="dxa"/>
           </w:tcPr>
           <w:p>
+            <w:proofErr w:type="spellStart"/>
             <w:r>
               <w:t>io_sunday</w:t>
             </w:r>
+            <w:proofErr w:type="spellEnd"/>
           </w:p>
         </w:tc>
         <w:tc>
@@ -2093,9 +2170,11 @@
             <w:tcW w:w="2138" w:type="dxa"/>
           </w:tcPr>
           <w:p>
+            <w:proofErr w:type="spellStart"/>
             <w:r>
               <w:t>io_oplata_otpr</w:t>
             </w:r>
+            <w:proofErr w:type="spellEnd"/>
           </w:p>
         </w:tc>
         <w:tc>
@@ -2115,9 +2194,11 @@
             <w:tcW w:w="2138" w:type="dxa"/>
           </w:tcPr>
           <w:p>
+            <w:proofErr w:type="spellStart"/>
             <w:r>
               <w:t>io_oplata_poluch</w:t>
             </w:r>
+            <w:proofErr w:type="spellEnd"/>
           </w:p>
         </w:tc>
         <w:tc>
@@ -2137,9 +2218,11 @@
             <w:tcW w:w="2138" w:type="dxa"/>
           </w:tcPr>
           <w:p>
+            <w:proofErr w:type="spellStart"/>
             <w:r>
               <w:t>io_oplat</w:t>
             </w:r>
+            <w:proofErr w:type="spellEnd"/>
             <w:r>
               <w:rPr>
                 <w:lang w:val="en-US"/>
@@ -2147,8 +2230,13 @@
               <w:t>a</w:t>
             </w:r>
             <w:r>
-              <w:t>_dogovor</w:t>
-            </w:r>
+              <w:t>_</w:t>
+            </w:r>
+            <w:proofErr w:type="spellStart"/>
+            <w:r>
+              <w:t>dogovor</w:t>
+            </w:r>
+            <w:proofErr w:type="spellEnd"/>
           </w:p>
         </w:tc>
         <w:tc>
@@ -2264,9 +2352,11 @@
             <w:tcW w:w="2138" w:type="dxa"/>
           </w:tcPr>
           <w:p>
+            <w:proofErr w:type="spellStart"/>
             <w:r>
               <w:t>site</w:t>
             </w:r>
+            <w:proofErr w:type="spellEnd"/>
           </w:p>
         </w:tc>
         <w:tc>
@@ -2286,9 +2376,11 @@
             <w:tcW w:w="2138" w:type="dxa"/>
           </w:tcPr>
           <w:p>
+            <w:proofErr w:type="spellStart"/>
             <w:r>
               <w:t>cartons</w:t>
             </w:r>
+            <w:proofErr w:type="spellEnd"/>
           </w:p>
         </w:tc>
         <w:tc>
@@ -2308,9 +2400,11 @@
             <w:tcW w:w="2138" w:type="dxa"/>
           </w:tcPr>
           <w:p>
+            <w:proofErr w:type="spellStart"/>
             <w:r>
               <w:t>delivery_type</w:t>
             </w:r>
+            <w:proofErr w:type="spellEnd"/>
           </w:p>
         </w:tc>
         <w:tc>
@@ -2348,9 +2442,11 @@
             <w:tcW w:w="2138" w:type="dxa"/>
           </w:tcPr>
           <w:p>
+            <w:proofErr w:type="spellStart"/>
             <w:r>
               <w:t>delivery_cost</w:t>
             </w:r>
+            <w:proofErr w:type="spellEnd"/>
           </w:p>
         </w:tc>
         <w:tc>
@@ -2360,6 +2456,278 @@
           <w:p>
             <w:r>
               <w:t>Стоимость доставки</w:t>
+            </w:r>
+          </w:p>
+        </w:tc>
+      </w:tr>
+    </w:tbl>
+    <w:p>
+      <w:pPr>
+        <w:pStyle w:val="3"/>
+        <w:rPr>
+          <w:lang w:val="en-US"/>
+        </w:rPr>
+      </w:pPr>
+      <w:r>
+        <w:t xml:space="preserve">Форма </w:t>
+      </w:r>
+      <w:r>
+        <w:rPr>
+          <w:lang w:val="en-US"/>
+        </w:rPr>
+        <w:t>CN23</w:t>
+      </w:r>
+    </w:p>
+    <w:tbl>
+      <w:tblPr>
+        <w:tblStyle w:val="a3"/>
+        <w:tblW w:w="0" w:type="auto"/>
+        <w:tblLook w:val="04A0" w:firstRow="1" w:lastRow="0" w:firstColumn="1" w:lastColumn="0" w:noHBand="0" w:noVBand="1"/>
+      </w:tblPr>
+      <w:tblGrid>
+        <w:gridCol w:w="2138"/>
+        <w:gridCol w:w="2401"/>
+      </w:tblGrid>
+      <w:tr>
+        <w:tc>
+          <w:tcPr>
+            <w:tcW w:w="2138" w:type="dxa"/>
+            <w:shd w:val="clear" w:color="auto" w:fill="EEECE1" w:themeFill="background2"/>
+          </w:tcPr>
+          <w:p>
+            <w:r>
+              <w:t>Название поля</w:t>
+            </w:r>
+          </w:p>
+        </w:tc>
+        <w:tc>
+          <w:tcPr>
+            <w:tcW w:w="2401" w:type="dxa"/>
+            <w:shd w:val="clear" w:color="auto" w:fill="EEECE1" w:themeFill="background2"/>
+          </w:tcPr>
+          <w:p>
+            <w:r>
+              <w:t>Описание</w:t>
+            </w:r>
+          </w:p>
+        </w:tc>
+      </w:tr>
+      <w:tr>
+        <w:tc>
+          <w:tcPr>
+            <w:tcW w:w="2138" w:type="dxa"/>
+          </w:tcPr>
+          <w:p>
+            <w:pPr>
+              <w:rPr>
+                <w:lang w:val="en-US"/>
+              </w:rPr>
+            </w:pPr>
+            <w:r>
+              <w:rPr>
+                <w:lang w:val="en-US"/>
+              </w:rPr>
+              <w:t>COUNTRY_FROM</w:t>
+            </w:r>
+          </w:p>
+        </w:tc>
+        <w:tc>
+          <w:tcPr>
+            <w:tcW w:w="2401" w:type="dxa"/>
+          </w:tcPr>
+          <w:p>
+            <w:r>
+              <w:t>Страна откуда</w:t>
+            </w:r>
+          </w:p>
+        </w:tc>
+      </w:tr>
+      <w:tr>
+        <w:tc>
+          <w:tcPr>
+            <w:tcW w:w="2138" w:type="dxa"/>
+          </w:tcPr>
+          <w:p>
+            <w:r>
+              <w:rPr>
+                <w:lang w:val="en-US"/>
+              </w:rPr>
+              <w:t>COUNTRY_TO</w:t>
+            </w:r>
+          </w:p>
+        </w:tc>
+        <w:tc>
+          <w:tcPr>
+            <w:tcW w:w="2401" w:type="dxa"/>
+          </w:tcPr>
+          <w:p>
+            <w:r>
+              <w:t>Страна куда</w:t>
+            </w:r>
+          </w:p>
+        </w:tc>
+      </w:tr>
+      <w:tr>
+        <w:tc>
+          <w:tcPr>
+            <w:tcW w:w="2138" w:type="dxa"/>
+          </w:tcPr>
+          <w:p>
+            <w:pPr>
+              <w:rPr>
+                <w:lang w:val="en-US"/>
+              </w:rPr>
+            </w:pPr>
+            <w:proofErr w:type="spellStart"/>
+            <w:r>
+              <w:rPr>
+                <w:lang w:val="en-US"/>
+              </w:rPr>
+              <w:t>io_gift</w:t>
+            </w:r>
+            <w:proofErr w:type="spellEnd"/>
+          </w:p>
+        </w:tc>
+        <w:tc>
+          <w:tcPr>
+            <w:tcW w:w="2401" w:type="dxa"/>
+          </w:tcPr>
+          <w:p>
+            <w:r>
+              <w:t>Подарок</w:t>
+            </w:r>
+          </w:p>
+        </w:tc>
+      </w:tr>
+      <w:tr>
+        <w:tc>
+          <w:tcPr>
+            <w:tcW w:w="2138" w:type="dxa"/>
+          </w:tcPr>
+          <w:p>
+            <w:pPr>
+              <w:rPr>
+                <w:lang w:val="en-US"/>
+              </w:rPr>
+            </w:pPr>
+            <w:proofErr w:type="spellStart"/>
+            <w:r>
+              <w:rPr>
+                <w:lang w:val="en-US"/>
+              </w:rPr>
+              <w:t>io_document</w:t>
+            </w:r>
+            <w:proofErr w:type="spellEnd"/>
+          </w:p>
+        </w:tc>
+        <w:tc>
+          <w:tcPr>
+            <w:tcW w:w="2401" w:type="dxa"/>
+          </w:tcPr>
+          <w:p>
+            <w:r>
+              <w:t>Доку</w:t>
+            </w:r>
+            <w:bookmarkStart w:id="0" w:name="_GoBack"/>
+            <w:bookmarkEnd w:id="0"/>
+            <w:r>
+              <w:t>мент</w:t>
+            </w:r>
+          </w:p>
+        </w:tc>
+      </w:tr>
+      <w:tr>
+        <w:tc>
+          <w:tcPr>
+            <w:tcW w:w="2138" w:type="dxa"/>
+          </w:tcPr>
+          <w:p>
+            <w:pPr>
+              <w:rPr>
+                <w:lang w:val="en-US"/>
+              </w:rPr>
+            </w:pPr>
+            <w:proofErr w:type="spellStart"/>
+            <w:r>
+              <w:rPr>
+                <w:lang w:val="en-US"/>
+              </w:rPr>
+              <w:t>io_commercial</w:t>
+            </w:r>
+            <w:proofErr w:type="spellEnd"/>
+          </w:p>
+        </w:tc>
+        <w:tc>
+          <w:tcPr>
+            <w:tcW w:w="2401" w:type="dxa"/>
+          </w:tcPr>
+          <w:p>
+            <w:r>
+              <w:t>Коммерческий образец</w:t>
+            </w:r>
+          </w:p>
+        </w:tc>
+      </w:tr>
+      <w:tr>
+        <w:tc>
+          <w:tcPr>
+            <w:tcW w:w="2138" w:type="dxa"/>
+          </w:tcPr>
+          <w:p>
+            <w:pPr>
+              <w:rPr>
+                <w:lang w:val="en-US"/>
+              </w:rPr>
+            </w:pPr>
+            <w:proofErr w:type="spellStart"/>
+            <w:r>
+              <w:rPr>
+                <w:lang w:val="en-US"/>
+              </w:rPr>
+              <w:t>io_return</w:t>
+            </w:r>
+            <w:proofErr w:type="spellEnd"/>
+          </w:p>
+        </w:tc>
+        <w:tc>
+          <w:tcPr>
+            <w:tcW w:w="2401" w:type="dxa"/>
+          </w:tcPr>
+          <w:p>
+            <w:r>
+              <w:t>Возврат товара</w:t>
+            </w:r>
+          </w:p>
+        </w:tc>
+      </w:tr>
+      <w:tr>
+        <w:tc>
+          <w:tcPr>
+            <w:tcW w:w="2138" w:type="dxa"/>
+          </w:tcPr>
+          <w:p>
+            <w:pPr>
+              <w:rPr>
+                <w:lang w:val="en-US"/>
+              </w:rPr>
+            </w:pPr>
+            <w:proofErr w:type="spellStart"/>
+            <w:r>
+              <w:rPr>
+                <w:lang w:val="en-US"/>
+              </w:rPr>
+              <w:t>io_other</w:t>
+            </w:r>
+            <w:proofErr w:type="spellEnd"/>
+          </w:p>
+        </w:tc>
+        <w:tc>
+          <w:tcPr>
+            <w:tcW w:w="2401" w:type="dxa"/>
+          </w:tcPr>
+          <w:p>
+            <w:r>
+              <w:t>Прочее</w:t>
             </w:r>
           </w:p>
         </w:tc>
@@ -2697,6 +3065,7 @@
   <w:style w:type="character" w:default="1" w:styleId="a0">
     <w:name w:val="Default Paragraph Font"/>
     <w:uiPriority w:val="1"/>
+    <w:semiHidden/>
     <w:unhideWhenUsed/>
   </w:style>
   <w:style w:type="table" w:default="1" w:styleId="a1">
@@ -3107,6 +3476,7 @@
   <w:style w:type="character" w:default="1" w:styleId="a0">
     <w:name w:val="Default Paragraph Font"/>
     <w:uiPriority w:val="1"/>
+    <w:semiHidden/>
     <w:unhideWhenUsed/>
   </w:style>
   <w:style w:type="table" w:default="1" w:styleId="a1">

</xml_diff>

<commit_message>
removed NPkop, NPrub from 112/113 forms
</commit_message>
<xml_diff>
--- a/doc/PackLine Interface Spec appendix А.docx
+++ b/doc/PackLine Interface Spec appendix А.docx
@@ -1529,63 +1529,13 @@
             <w:tcW w:w="2138" w:type="dxa"/>
           </w:tcPr>
           <w:p>
-            <w:proofErr w:type="spellStart"/>
-            <w:r>
-              <w:t>NPRub</w:t>
-            </w:r>
-            <w:proofErr w:type="spellEnd"/>
-            <w:r>
-              <w:t xml:space="preserve"> </w:t>
-            </w:r>
-          </w:p>
-        </w:tc>
-        <w:tc>
-          <w:tcPr>
-            <w:tcW w:w="2401" w:type="dxa"/>
-            <w:vMerge w:val="restart"/>
-          </w:tcPr>
-          <w:p>
-            <w:r>
-              <w:t>ПОЧТОВЫЙ ПЕРЕВОД наложенного платежа</w:t>
-            </w:r>
-            <w:r>
-              <w:t xml:space="preserve"> (рублей, копеек)</w:t>
-            </w:r>
-          </w:p>
-        </w:tc>
-      </w:tr>
-      <w:tr>
-        <w:tc>
-          <w:tcPr>
-            <w:tcW w:w="2138" w:type="dxa"/>
-          </w:tcPr>
-          <w:p>
-            <w:proofErr w:type="spellStart"/>
-            <w:r>
-              <w:t>NPKop</w:t>
-            </w:r>
-            <w:proofErr w:type="spellEnd"/>
-          </w:p>
-        </w:tc>
-        <w:tc>
-          <w:tcPr>
-            <w:tcW w:w="2401" w:type="dxa"/>
-            <w:vMerge/>
-          </w:tcPr>
-          <w:p/>
-        </w:tc>
-      </w:tr>
-      <w:tr>
-        <w:tc>
-          <w:tcPr>
-            <w:tcW w:w="2138" w:type="dxa"/>
-          </w:tcPr>
-          <w:p>
             <w:pPr>
               <w:rPr>
                 <w:lang w:val="en-US"/>
               </w:rPr>
             </w:pPr>
+            <w:bookmarkStart w:id="0" w:name="_GoBack"/>
+            <w:bookmarkEnd w:id="0"/>
             <w:r>
               <w:rPr>
                 <w:lang w:val="en-US"/>
@@ -1945,7 +1895,6 @@
               <w:rPr>
                 <w:lang w:val="en-US"/>
               </w:rPr>
-              <w:lastRenderedPageBreak/>
               <w:t>DELIVERY_TIME</w:t>
             </w:r>
           </w:p>
@@ -1975,6 +1924,7 @@
         </w:rPr>
       </w:pPr>
       <w:r>
+        <w:lastRenderedPageBreak/>
         <w:t xml:space="preserve">Форма </w:t>
       </w:r>
       <w:r>
@@ -2626,12 +2576,7 @@
           </w:tcPr>
           <w:p>
             <w:r>
-              <w:t>Доку</w:t>
-            </w:r>
-            <w:bookmarkStart w:id="0" w:name="_GoBack"/>
-            <w:bookmarkEnd w:id="0"/>
-            <w:r>
-              <w:t>мент</w:t>
+              <w:t>Документ</w:t>
             </w:r>
           </w:p>
         </w:tc>

</xml_diff>

<commit_message>
added forms for Logibox and DHL
</commit_message>
<xml_diff>
--- a/doc/PackLine Interface Spec appendix А.docx
+++ b/doc/PackLine Interface Spec appendix А.docx
@@ -1534,8 +1534,6 @@
                 <w:lang w:val="en-US"/>
               </w:rPr>
             </w:pPr>
-            <w:bookmarkStart w:id="0" w:name="_GoBack"/>
-            <w:bookmarkEnd w:id="0"/>
             <w:r>
               <w:rPr>
                 <w:lang w:val="en-US"/>
@@ -2674,6 +2672,93 @@
             <w:r>
               <w:t>Прочее</w:t>
             </w:r>
+          </w:p>
+        </w:tc>
+      </w:tr>
+    </w:tbl>
+    <w:p>
+      <w:pPr>
+        <w:pStyle w:val="3"/>
+        <w:rPr>
+          <w:lang w:val="en-US"/>
+        </w:rPr>
+      </w:pPr>
+      <w:r>
+        <w:t xml:space="preserve">Форма </w:t>
+      </w:r>
+      <w:r>
+        <w:rPr>
+          <w:lang w:val="en-US"/>
+        </w:rPr>
+        <w:t>DHL</w:t>
+      </w:r>
+    </w:p>
+    <w:tbl>
+      <w:tblPr>
+        <w:tblStyle w:val="a3"/>
+        <w:tblW w:w="0" w:type="auto"/>
+        <w:tblLook w:val="04A0" w:firstRow="1" w:lastRow="0" w:firstColumn="1" w:lastColumn="0" w:noHBand="0" w:noVBand="1"/>
+      </w:tblPr>
+      <w:tblGrid>
+        <w:gridCol w:w="2138"/>
+        <w:gridCol w:w="2401"/>
+      </w:tblGrid>
+      <w:tr>
+        <w:tc>
+          <w:tcPr>
+            <w:tcW w:w="2138" w:type="dxa"/>
+            <w:shd w:val="clear" w:color="auto" w:fill="EEECE1" w:themeFill="background2"/>
+          </w:tcPr>
+          <w:p>
+            <w:r>
+              <w:t>Название поля</w:t>
+            </w:r>
+          </w:p>
+        </w:tc>
+        <w:tc>
+          <w:tcPr>
+            <w:tcW w:w="2401" w:type="dxa"/>
+            <w:shd w:val="clear" w:color="auto" w:fill="EEECE1" w:themeFill="background2"/>
+          </w:tcPr>
+          <w:p>
+            <w:r>
+              <w:t>Описание</w:t>
+            </w:r>
+          </w:p>
+        </w:tc>
+      </w:tr>
+      <w:tr>
+        <w:tc>
+          <w:tcPr>
+            <w:tcW w:w="2138" w:type="dxa"/>
+          </w:tcPr>
+          <w:p>
+            <w:pPr>
+              <w:rPr>
+                <w:lang w:val="en-US"/>
+              </w:rPr>
+            </w:pPr>
+            <w:r>
+              <w:rPr>
+                <w:lang w:val="en-US"/>
+              </w:rPr>
+              <w:t>BATTERIES</w:t>
+            </w:r>
+          </w:p>
+        </w:tc>
+        <w:tc>
+          <w:tcPr>
+            <w:tcW w:w="2401" w:type="dxa"/>
+          </w:tcPr>
+          <w:p>
+            <w:r>
+              <w:t xml:space="preserve">Тип элементов питания: </w:t>
+            </w:r>
+            <w:r>
+              <w:t>965II, 965IB, 966, 967, 968II, 968IB, 969, 970</w:t>
+            </w:r>
+            <w:bookmarkStart w:id="0" w:name="_GoBack"/>
+            <w:bookmarkEnd w:id="0"/>
           </w:p>
         </w:tc>
       </w:tr>

</xml_diff>

<commit_message>
added forms cn22 and f7-exp
</commit_message>
<xml_diff>
--- a/doc/PackLine Interface Spec appendix А.docx
+++ b/doc/PackLine Interface Spec appendix А.docx
@@ -2756,6 +2756,98 @@
             </w:r>
             <w:r>
               <w:t>965II, 965IB, 966, 967, 968II, 968IB, 969, 970</w:t>
+            </w:r>
+          </w:p>
+        </w:tc>
+      </w:tr>
+    </w:tbl>
+    <w:p>
+      <w:pPr>
+        <w:pStyle w:val="3"/>
+        <w:rPr>
+          <w:lang w:val="en-US"/>
+        </w:rPr>
+      </w:pPr>
+      <w:r>
+        <w:lastRenderedPageBreak/>
+        <w:t xml:space="preserve">Форма </w:t>
+      </w:r>
+      <w:r>
+        <w:rPr>
+          <w:lang w:val="en-US"/>
+        </w:rPr>
+        <w:t>CN22</w:t>
+      </w:r>
+    </w:p>
+    <w:tbl>
+      <w:tblPr>
+        <w:tblStyle w:val="a3"/>
+        <w:tblW w:w="0" w:type="auto"/>
+        <w:tblLook w:val="04A0" w:firstRow="1" w:lastRow="0" w:firstColumn="1" w:lastColumn="0" w:noHBand="0" w:noVBand="1"/>
+      </w:tblPr>
+      <w:tblGrid>
+        <w:gridCol w:w="2491"/>
+        <w:gridCol w:w="2048"/>
+      </w:tblGrid>
+      <w:tr>
+        <w:tc>
+          <w:tcPr>
+            <w:tcW w:w="2138" w:type="dxa"/>
+            <w:shd w:val="clear" w:color="auto" w:fill="EEECE1" w:themeFill="background2"/>
+          </w:tcPr>
+          <w:p>
+            <w:r>
+              <w:t>Название поля</w:t>
+            </w:r>
+          </w:p>
+        </w:tc>
+        <w:tc>
+          <w:tcPr>
+            <w:tcW w:w="2401" w:type="dxa"/>
+            <w:shd w:val="clear" w:color="auto" w:fill="EEECE1" w:themeFill="background2"/>
+          </w:tcPr>
+          <w:p>
+            <w:r>
+              <w:t>Описание</w:t>
+            </w:r>
+          </w:p>
+        </w:tc>
+      </w:tr>
+      <w:tr>
+        <w:tc>
+          <w:tcPr>
+            <w:tcW w:w="2138" w:type="dxa"/>
+          </w:tcPr>
+          <w:p>
+            <w:pPr>
+              <w:rPr>
+                <w:lang w:val="en-US"/>
+              </w:rPr>
+            </w:pPr>
+            <w:r>
+              <w:t>POST_DESCRIPTION</w:t>
+            </w:r>
+            <w:r>
+              <w:rPr>
+                <w:lang w:val="en-US"/>
+              </w:rPr>
+              <w:t>_ENG</w:t>
+            </w:r>
+          </w:p>
+        </w:tc>
+        <w:tc>
+          <w:tcPr>
+            <w:tcW w:w="2401" w:type="dxa"/>
+          </w:tcPr>
+          <w:p>
+            <w:r>
+              <w:t>Товарное вложение - описание отправления</w:t>
+            </w:r>
+            <w:r>
+              <w:t xml:space="preserve"> </w:t>
+            </w:r>
+            <w:r>
+              <w:t>на английском</w:t>
             </w:r>
             <w:bookmarkStart w:id="0" w:name="_GoBack"/>
             <w:bookmarkEnd w:id="0"/>

</xml_diff>

<commit_message>
estimated value for cn22
</commit_message>
<xml_diff>
--- a/doc/PackLine Interface Spec appendix А.docx
+++ b/doc/PackLine Interface Spec appendix А.docx
@@ -50,11 +50,9 @@
             <w:tcW w:w="2235" w:type="dxa"/>
           </w:tcPr>
           <w:p>
-            <w:proofErr w:type="spellStart"/>
             <w:r>
               <w:t>barkod</w:t>
             </w:r>
-            <w:proofErr w:type="spellEnd"/>
           </w:p>
         </w:tc>
         <w:tc>
@@ -229,11 +227,9 @@
             <w:r>
               <w:t>АВИА</w:t>
             </w:r>
-            <w:proofErr w:type="gramStart"/>
             <w:r>
               <w:t>, …)</w:t>
             </w:r>
-            <w:proofErr w:type="gramEnd"/>
           </w:p>
         </w:tc>
       </w:tr>
@@ -308,11 +304,9 @@
             <w:tcW w:w="2204" w:type="dxa"/>
           </w:tcPr>
           <w:p>
-            <w:proofErr w:type="spellStart"/>
             <w:r>
               <w:t>data_rep</w:t>
             </w:r>
-            <w:proofErr w:type="spellEnd"/>
           </w:p>
         </w:tc>
         <w:tc>
@@ -332,11 +326,9 @@
             <w:tcW w:w="2204" w:type="dxa"/>
           </w:tcPr>
           <w:p>
-            <w:proofErr w:type="spellStart"/>
             <w:r>
               <w:t>pps</w:t>
             </w:r>
-            <w:proofErr w:type="spellEnd"/>
           </w:p>
         </w:tc>
         <w:tc>
@@ -356,11 +348,9 @@
             <w:tcW w:w="2204" w:type="dxa"/>
           </w:tcPr>
           <w:p>
-            <w:proofErr w:type="spellStart"/>
             <w:r>
               <w:t>barkod</w:t>
             </w:r>
-            <w:proofErr w:type="spellEnd"/>
           </w:p>
         </w:tc>
         <w:tc>
@@ -640,11 +630,9 @@
             <w:tcW w:w="2204" w:type="dxa"/>
           </w:tcPr>
           <w:p>
-            <w:proofErr w:type="spellStart"/>
             <w:r>
               <w:t>io_gabar</w:t>
             </w:r>
-            <w:proofErr w:type="spellEnd"/>
           </w:p>
         </w:tc>
         <w:tc>
@@ -706,11 +694,9 @@
             <w:tcW w:w="2204" w:type="dxa"/>
           </w:tcPr>
           <w:p>
-            <w:proofErr w:type="spellStart"/>
             <w:r>
               <w:t>io_tyazh</w:t>
             </w:r>
-            <w:proofErr w:type="spellEnd"/>
           </w:p>
         </w:tc>
         <w:tc>
@@ -746,11 +732,9 @@
             <w:tcW w:w="2204" w:type="dxa"/>
           </w:tcPr>
           <w:p>
-            <w:proofErr w:type="spellStart"/>
             <w:r>
               <w:t>io_nalozh</w:t>
             </w:r>
-            <w:proofErr w:type="spellEnd"/>
           </w:p>
         </w:tc>
         <w:tc>
@@ -767,11 +751,9 @@
             <w:tcW w:w="2204" w:type="dxa"/>
           </w:tcPr>
           <w:p>
-            <w:proofErr w:type="spellStart"/>
             <w:r>
               <w:t>io_opis</w:t>
             </w:r>
-            <w:proofErr w:type="spellEnd"/>
           </w:p>
         </w:tc>
         <w:tc>
@@ -788,11 +770,9 @@
             <w:tcW w:w="2204" w:type="dxa"/>
           </w:tcPr>
           <w:p>
-            <w:proofErr w:type="spellStart"/>
             <w:r>
               <w:t>io_cennost</w:t>
             </w:r>
-            <w:proofErr w:type="spellEnd"/>
           </w:p>
         </w:tc>
         <w:tc>
@@ -809,11 +789,9 @@
             <w:tcW w:w="2204" w:type="dxa"/>
           </w:tcPr>
           <w:p>
-            <w:proofErr w:type="spellStart"/>
             <w:r>
               <w:t>io_uved</w:t>
             </w:r>
-            <w:proofErr w:type="spellEnd"/>
           </w:p>
         </w:tc>
         <w:tc>
@@ -830,11 +808,9 @@
             <w:tcW w:w="2204" w:type="dxa"/>
           </w:tcPr>
           <w:p>
-            <w:proofErr w:type="spellStart"/>
             <w:r>
               <w:t>io_Nstd</w:t>
             </w:r>
-            <w:proofErr w:type="spellEnd"/>
           </w:p>
         </w:tc>
         <w:tc>
@@ -851,11 +827,9 @@
             <w:tcW w:w="2204" w:type="dxa"/>
           </w:tcPr>
           <w:p>
-            <w:proofErr w:type="spellStart"/>
             <w:r>
               <w:t>io_obykn</w:t>
             </w:r>
-            <w:proofErr w:type="spellEnd"/>
           </w:p>
         </w:tc>
         <w:tc>
@@ -872,11 +846,9 @@
             <w:tcW w:w="2204" w:type="dxa"/>
           </w:tcPr>
           <w:p>
-            <w:proofErr w:type="spellStart"/>
             <w:r>
               <w:t>io_prostuved</w:t>
             </w:r>
-            <w:proofErr w:type="spellEnd"/>
           </w:p>
         </w:tc>
         <w:tc>
@@ -893,11 +865,9 @@
             <w:tcW w:w="2204" w:type="dxa"/>
           </w:tcPr>
           <w:p>
-            <w:proofErr w:type="spellStart"/>
             <w:r>
               <w:t>io_zakazuved</w:t>
             </w:r>
-            <w:proofErr w:type="spellEnd"/>
           </w:p>
         </w:tc>
         <w:tc>
@@ -914,11 +884,9 @@
             <w:tcW w:w="2204" w:type="dxa"/>
           </w:tcPr>
           <w:p>
-            <w:proofErr w:type="spellStart"/>
             <w:r>
               <w:t>io_Zakaz</w:t>
             </w:r>
-            <w:proofErr w:type="spellEnd"/>
           </w:p>
         </w:tc>
         <w:tc>
@@ -954,11 +922,9 @@
             <w:tcW w:w="2204" w:type="dxa"/>
           </w:tcPr>
           <w:p>
-            <w:proofErr w:type="spellStart"/>
             <w:r>
               <w:t>io_std</w:t>
             </w:r>
-            <w:proofErr w:type="spellEnd"/>
           </w:p>
         </w:tc>
         <w:tc>
@@ -975,11 +941,9 @@
             <w:tcW w:w="2204" w:type="dxa"/>
           </w:tcPr>
           <w:p>
-            <w:proofErr w:type="spellStart"/>
             <w:r>
               <w:t>io_prost</w:t>
             </w:r>
-            <w:proofErr w:type="spellEnd"/>
           </w:p>
         </w:tc>
         <w:tc>
@@ -996,11 +960,9 @@
             <w:tcW w:w="2204" w:type="dxa"/>
           </w:tcPr>
           <w:p>
-            <w:proofErr w:type="spellStart"/>
             <w:r>
               <w:t>telefon</w:t>
             </w:r>
-            <w:proofErr w:type="spellEnd"/>
           </w:p>
         </w:tc>
         <w:tc>
@@ -1097,11 +1059,9 @@
             <w:tcW w:w="2138" w:type="dxa"/>
           </w:tcPr>
           <w:p>
-            <w:proofErr w:type="spellStart"/>
             <w:r>
               <w:t>data_rep</w:t>
             </w:r>
-            <w:proofErr w:type="spellEnd"/>
           </w:p>
         </w:tc>
         <w:tc>
@@ -1121,11 +1081,9 @@
             <w:tcW w:w="2138" w:type="dxa"/>
           </w:tcPr>
           <w:p>
-            <w:proofErr w:type="spellStart"/>
             <w:r>
               <w:t>pps</w:t>
             </w:r>
-            <w:proofErr w:type="spellEnd"/>
           </w:p>
         </w:tc>
         <w:tc>
@@ -1145,11 +1103,9 @@
             <w:tcW w:w="2138" w:type="dxa"/>
           </w:tcPr>
           <w:p>
-            <w:proofErr w:type="spellStart"/>
             <w:r>
               <w:t>barkod</w:t>
             </w:r>
-            <w:proofErr w:type="spellEnd"/>
           </w:p>
         </w:tc>
         <w:tc>
@@ -1169,11 +1125,9 @@
             <w:tcW w:w="2138" w:type="dxa"/>
           </w:tcPr>
           <w:p>
-            <w:proofErr w:type="spellStart"/>
             <w:r>
               <w:t>index_from</w:t>
             </w:r>
-            <w:proofErr w:type="spellEnd"/>
           </w:p>
         </w:tc>
         <w:tc>
@@ -1281,11 +1235,9 @@
             <w:tcW w:w="2138" w:type="dxa"/>
           </w:tcPr>
           <w:p>
-            <w:proofErr w:type="spellStart"/>
             <w:r>
               <w:t>bik</w:t>
             </w:r>
-            <w:proofErr w:type="spellEnd"/>
           </w:p>
         </w:tc>
         <w:tc>
@@ -1305,11 +1257,9 @@
             <w:tcW w:w="2138" w:type="dxa"/>
           </w:tcPr>
           <w:p>
-            <w:proofErr w:type="spellStart"/>
             <w:r>
               <w:t>rs</w:t>
             </w:r>
-            <w:proofErr w:type="spellEnd"/>
           </w:p>
         </w:tc>
         <w:tc>
@@ -1334,26 +1284,22 @@
                 <w:lang w:val="en-US"/>
               </w:rPr>
             </w:pPr>
-            <w:proofErr w:type="spellStart"/>
             <w:r>
               <w:rPr>
                 <w:lang w:val="en-US"/>
               </w:rPr>
               <w:t>ks</w:t>
             </w:r>
-            <w:proofErr w:type="spellEnd"/>
-          </w:p>
-        </w:tc>
-        <w:tc>
-          <w:tcPr>
-            <w:tcW w:w="2401" w:type="dxa"/>
-          </w:tcPr>
-          <w:p>
-            <w:proofErr w:type="gramStart"/>
+          </w:p>
+        </w:tc>
+        <w:tc>
+          <w:tcPr>
+            <w:tcW w:w="2401" w:type="dxa"/>
+          </w:tcPr>
+          <w:p>
             <w:r>
               <w:t>Кор/счет</w:t>
             </w:r>
-            <w:proofErr w:type="gramEnd"/>
           </w:p>
         </w:tc>
       </w:tr>
@@ -1368,13 +1314,8 @@
                 <w:lang w:val="en-US"/>
               </w:rPr>
             </w:pPr>
-            <w:proofErr w:type="spellStart"/>
-            <w:r>
-              <w:t>index</w:t>
-            </w:r>
-            <w:proofErr w:type="spellEnd"/>
-            <w:r>
-              <w:t>_</w:t>
+            <w:r>
+              <w:t>index_</w:t>
             </w:r>
             <w:r>
               <w:rPr>
@@ -1560,31 +1501,21 @@
                 <w:lang w:val="en-US"/>
               </w:rPr>
             </w:pPr>
-            <w:proofErr w:type="spellStart"/>
             <w:r>
               <w:rPr>
                 <w:lang w:val="en-US"/>
               </w:rPr>
               <w:t>barkod_espp</w:t>
             </w:r>
-            <w:proofErr w:type="spellEnd"/>
-          </w:p>
-        </w:tc>
-        <w:tc>
-          <w:tcPr>
-            <w:tcW w:w="2401" w:type="dxa"/>
-          </w:tcPr>
-          <w:p>
-            <w:r>
-              <w:t xml:space="preserve">"Идентификатор Федерального Получателя" в соответствии с разделом 6 ТУ (для ООО </w:t>
-            </w:r>
-            <w:proofErr w:type="spellStart"/>
-            <w:r>
-              <w:t>Апликс</w:t>
-            </w:r>
-            <w:proofErr w:type="spellEnd"/>
-            <w:r>
-              <w:t xml:space="preserve"> значение "4060")</w:t>
+          </w:p>
+        </w:tc>
+        <w:tc>
+          <w:tcPr>
+            <w:tcW w:w="2401" w:type="dxa"/>
+          </w:tcPr>
+          <w:p>
+            <w:r>
+              <w:t>"Идентификатор Федерального Получателя" в соответствии с разделом 6 ТУ (для ООО Апликс значение "4060")</w:t>
             </w:r>
           </w:p>
         </w:tc>
@@ -1785,11 +1716,9 @@
             <w:tcW w:w="2138" w:type="dxa"/>
           </w:tcPr>
           <w:p>
-            <w:proofErr w:type="spellStart"/>
             <w:r>
               <w:t>PostNumbe</w:t>
             </w:r>
-            <w:proofErr w:type="spellEnd"/>
             <w:r>
               <w:rPr>
                 <w:lang w:val="en-US"/>
@@ -2070,11 +1999,9 @@
             <w:tcW w:w="2138" w:type="dxa"/>
           </w:tcPr>
           <w:p>
-            <w:proofErr w:type="spellStart"/>
             <w:r>
               <w:t>io_saturday</w:t>
             </w:r>
-            <w:proofErr w:type="spellEnd"/>
           </w:p>
         </w:tc>
         <w:tc>
@@ -2094,11 +2021,9 @@
             <w:tcW w:w="2138" w:type="dxa"/>
           </w:tcPr>
           <w:p>
-            <w:proofErr w:type="spellStart"/>
             <w:r>
               <w:t>io_sunday</w:t>
             </w:r>
-            <w:proofErr w:type="spellEnd"/>
           </w:p>
         </w:tc>
         <w:tc>
@@ -2118,11 +2043,9 @@
             <w:tcW w:w="2138" w:type="dxa"/>
           </w:tcPr>
           <w:p>
-            <w:proofErr w:type="spellStart"/>
             <w:r>
               <w:t>io_oplata_otpr</w:t>
             </w:r>
-            <w:proofErr w:type="spellEnd"/>
           </w:p>
         </w:tc>
         <w:tc>
@@ -2142,11 +2065,9 @@
             <w:tcW w:w="2138" w:type="dxa"/>
           </w:tcPr>
           <w:p>
-            <w:proofErr w:type="spellStart"/>
             <w:r>
               <w:t>io_oplata_poluch</w:t>
             </w:r>
-            <w:proofErr w:type="spellEnd"/>
           </w:p>
         </w:tc>
         <w:tc>
@@ -2166,11 +2087,9 @@
             <w:tcW w:w="2138" w:type="dxa"/>
           </w:tcPr>
           <w:p>
-            <w:proofErr w:type="spellStart"/>
             <w:r>
               <w:t>io_oplat</w:t>
             </w:r>
-            <w:proofErr w:type="spellEnd"/>
             <w:r>
               <w:rPr>
                 <w:lang w:val="en-US"/>
@@ -2178,13 +2097,8 @@
               <w:t>a</w:t>
             </w:r>
             <w:r>
-              <w:t>_</w:t>
-            </w:r>
-            <w:proofErr w:type="spellStart"/>
-            <w:r>
-              <w:t>dogovor</w:t>
-            </w:r>
-            <w:proofErr w:type="spellEnd"/>
+              <w:t>_dogovor</w:t>
+            </w:r>
           </w:p>
         </w:tc>
         <w:tc>
@@ -2300,11 +2214,9 @@
             <w:tcW w:w="2138" w:type="dxa"/>
           </w:tcPr>
           <w:p>
-            <w:proofErr w:type="spellStart"/>
             <w:r>
               <w:t>site</w:t>
             </w:r>
-            <w:proofErr w:type="spellEnd"/>
           </w:p>
         </w:tc>
         <w:tc>
@@ -2324,11 +2236,9 @@
             <w:tcW w:w="2138" w:type="dxa"/>
           </w:tcPr>
           <w:p>
-            <w:proofErr w:type="spellStart"/>
             <w:r>
               <w:t>cartons</w:t>
             </w:r>
-            <w:proofErr w:type="spellEnd"/>
           </w:p>
         </w:tc>
         <w:tc>
@@ -2348,11 +2258,9 @@
             <w:tcW w:w="2138" w:type="dxa"/>
           </w:tcPr>
           <w:p>
-            <w:proofErr w:type="spellStart"/>
             <w:r>
               <w:t>delivery_type</w:t>
             </w:r>
-            <w:proofErr w:type="spellEnd"/>
           </w:p>
         </w:tc>
         <w:tc>
@@ -2390,11 +2298,9 @@
             <w:tcW w:w="2138" w:type="dxa"/>
           </w:tcPr>
           <w:p>
-            <w:proofErr w:type="spellStart"/>
             <w:r>
               <w:t>delivery_cost</w:t>
             </w:r>
-            <w:proofErr w:type="spellEnd"/>
           </w:p>
         </w:tc>
         <w:tc>
@@ -2526,14 +2432,12 @@
                 <w:lang w:val="en-US"/>
               </w:rPr>
             </w:pPr>
-            <w:proofErr w:type="spellStart"/>
             <w:r>
               <w:rPr>
                 <w:lang w:val="en-US"/>
               </w:rPr>
               <w:t>io_gift</w:t>
             </w:r>
-            <w:proofErr w:type="spellEnd"/>
           </w:p>
         </w:tc>
         <w:tc>
@@ -2558,14 +2462,12 @@
                 <w:lang w:val="en-US"/>
               </w:rPr>
             </w:pPr>
-            <w:proofErr w:type="spellStart"/>
             <w:r>
               <w:rPr>
                 <w:lang w:val="en-US"/>
               </w:rPr>
               <w:t>io_document</w:t>
             </w:r>
-            <w:proofErr w:type="spellEnd"/>
           </w:p>
         </w:tc>
         <w:tc>
@@ -2590,14 +2492,12 @@
                 <w:lang w:val="en-US"/>
               </w:rPr>
             </w:pPr>
-            <w:proofErr w:type="spellStart"/>
             <w:r>
               <w:rPr>
                 <w:lang w:val="en-US"/>
               </w:rPr>
               <w:t>io_commercial</w:t>
             </w:r>
-            <w:proofErr w:type="spellEnd"/>
           </w:p>
         </w:tc>
         <w:tc>
@@ -2622,14 +2522,12 @@
                 <w:lang w:val="en-US"/>
               </w:rPr>
             </w:pPr>
-            <w:proofErr w:type="spellStart"/>
             <w:r>
               <w:rPr>
                 <w:lang w:val="en-US"/>
               </w:rPr>
               <w:t>io_return</w:t>
             </w:r>
-            <w:proofErr w:type="spellEnd"/>
           </w:p>
         </w:tc>
         <w:tc>
@@ -2654,14 +2552,12 @@
                 <w:lang w:val="en-US"/>
               </w:rPr>
             </w:pPr>
-            <w:proofErr w:type="spellStart"/>
             <w:r>
               <w:rPr>
                 <w:lang w:val="en-US"/>
               </w:rPr>
               <w:t>io_other</w:t>
             </w:r>
-            <w:proofErr w:type="spellEnd"/>
           </w:p>
         </w:tc>
         <w:tc>
@@ -2849,8 +2745,39 @@
             <w:r>
               <w:t>на английском</w:t>
             </w:r>
+          </w:p>
+        </w:tc>
+      </w:tr>
+      <w:tr>
+        <w:tc>
+          <w:tcPr>
+            <w:tcW w:w="2138" w:type="dxa"/>
+          </w:tcPr>
+          <w:p>
+            <w:r>
+              <w:t>ValueInDollars</w:t>
+            </w:r>
+          </w:p>
+        </w:tc>
+        <w:tc>
+          <w:tcPr>
+            <w:tcW w:w="2401" w:type="dxa"/>
+          </w:tcPr>
+          <w:p>
+            <w:r>
+              <w:t>О</w:t>
+            </w:r>
+            <w:r>
+              <w:t>ценочна</w:t>
+            </w:r>
+            <w:r>
+              <w:t>я стоимость груза для таможни, в</w:t>
+            </w:r>
             <w:bookmarkStart w:id="0" w:name="_GoBack"/>
             <w:bookmarkEnd w:id="0"/>
+            <w:r>
+              <w:t xml:space="preserve"> долларах</w:t>
+            </w:r>
           </w:p>
         </w:tc>
       </w:tr>

</xml_diff>

<commit_message>
added forms for Hermes and Pickpoint fixed existing incoming checking when registry is being added active posts grouping by posttype
</commit_message>
<xml_diff>
--- a/doc/PackLine Interface Spec appendix А.docx
+++ b/doc/PackLine Interface Spec appendix А.docx
@@ -50,9 +50,11 @@
             <w:tcW w:w="2235" w:type="dxa"/>
           </w:tcPr>
           <w:p>
+            <w:proofErr w:type="spellStart"/>
             <w:r>
               <w:t>barkod</w:t>
             </w:r>
+            <w:proofErr w:type="spellEnd"/>
           </w:p>
         </w:tc>
         <w:tc>
@@ -227,9 +229,11 @@
             <w:r>
               <w:t>АВИА</w:t>
             </w:r>
+            <w:proofErr w:type="gramStart"/>
             <w:r>
               <w:t>, …)</w:t>
             </w:r>
+            <w:proofErr w:type="gramEnd"/>
           </w:p>
         </w:tc>
       </w:tr>
@@ -304,9 +308,11 @@
             <w:tcW w:w="2204" w:type="dxa"/>
           </w:tcPr>
           <w:p>
+            <w:proofErr w:type="spellStart"/>
             <w:r>
               <w:t>data_rep</w:t>
             </w:r>
+            <w:proofErr w:type="spellEnd"/>
           </w:p>
         </w:tc>
         <w:tc>
@@ -326,9 +332,11 @@
             <w:tcW w:w="2204" w:type="dxa"/>
           </w:tcPr>
           <w:p>
+            <w:proofErr w:type="spellStart"/>
             <w:r>
               <w:t>pps</w:t>
             </w:r>
+            <w:proofErr w:type="spellEnd"/>
           </w:p>
         </w:tc>
         <w:tc>
@@ -348,9 +356,11 @@
             <w:tcW w:w="2204" w:type="dxa"/>
           </w:tcPr>
           <w:p>
+            <w:proofErr w:type="spellStart"/>
             <w:r>
               <w:t>barkod</w:t>
             </w:r>
+            <w:proofErr w:type="spellEnd"/>
           </w:p>
         </w:tc>
         <w:tc>
@@ -630,9 +640,11 @@
             <w:tcW w:w="2204" w:type="dxa"/>
           </w:tcPr>
           <w:p>
+            <w:proofErr w:type="spellStart"/>
             <w:r>
               <w:t>io_gabar</w:t>
             </w:r>
+            <w:proofErr w:type="spellEnd"/>
           </w:p>
         </w:tc>
         <w:tc>
@@ -694,9 +706,11 @@
             <w:tcW w:w="2204" w:type="dxa"/>
           </w:tcPr>
           <w:p>
+            <w:proofErr w:type="spellStart"/>
             <w:r>
               <w:t>io_tyazh</w:t>
             </w:r>
+            <w:proofErr w:type="spellEnd"/>
           </w:p>
         </w:tc>
         <w:tc>
@@ -732,9 +746,11 @@
             <w:tcW w:w="2204" w:type="dxa"/>
           </w:tcPr>
           <w:p>
+            <w:proofErr w:type="spellStart"/>
             <w:r>
               <w:t>io_nalozh</w:t>
             </w:r>
+            <w:proofErr w:type="spellEnd"/>
           </w:p>
         </w:tc>
         <w:tc>
@@ -751,9 +767,11 @@
             <w:tcW w:w="2204" w:type="dxa"/>
           </w:tcPr>
           <w:p>
+            <w:proofErr w:type="spellStart"/>
             <w:r>
               <w:t>io_opis</w:t>
             </w:r>
+            <w:proofErr w:type="spellEnd"/>
           </w:p>
         </w:tc>
         <w:tc>
@@ -770,9 +788,11 @@
             <w:tcW w:w="2204" w:type="dxa"/>
           </w:tcPr>
           <w:p>
+            <w:proofErr w:type="spellStart"/>
             <w:r>
               <w:t>io_cennost</w:t>
             </w:r>
+            <w:proofErr w:type="spellEnd"/>
           </w:p>
         </w:tc>
         <w:tc>
@@ -789,9 +809,11 @@
             <w:tcW w:w="2204" w:type="dxa"/>
           </w:tcPr>
           <w:p>
+            <w:proofErr w:type="spellStart"/>
             <w:r>
               <w:t>io_uved</w:t>
             </w:r>
+            <w:proofErr w:type="spellEnd"/>
           </w:p>
         </w:tc>
         <w:tc>
@@ -808,9 +830,11 @@
             <w:tcW w:w="2204" w:type="dxa"/>
           </w:tcPr>
           <w:p>
+            <w:proofErr w:type="spellStart"/>
             <w:r>
               <w:t>io_Nstd</w:t>
             </w:r>
+            <w:proofErr w:type="spellEnd"/>
           </w:p>
         </w:tc>
         <w:tc>
@@ -827,9 +851,11 @@
             <w:tcW w:w="2204" w:type="dxa"/>
           </w:tcPr>
           <w:p>
+            <w:proofErr w:type="spellStart"/>
             <w:r>
               <w:t>io_obykn</w:t>
             </w:r>
+            <w:proofErr w:type="spellEnd"/>
           </w:p>
         </w:tc>
         <w:tc>
@@ -846,9 +872,11 @@
             <w:tcW w:w="2204" w:type="dxa"/>
           </w:tcPr>
           <w:p>
+            <w:proofErr w:type="spellStart"/>
             <w:r>
               <w:t>io_prostuved</w:t>
             </w:r>
+            <w:proofErr w:type="spellEnd"/>
           </w:p>
         </w:tc>
         <w:tc>
@@ -865,9 +893,11 @@
             <w:tcW w:w="2204" w:type="dxa"/>
           </w:tcPr>
           <w:p>
+            <w:proofErr w:type="spellStart"/>
             <w:r>
               <w:t>io_zakazuved</w:t>
             </w:r>
+            <w:proofErr w:type="spellEnd"/>
           </w:p>
         </w:tc>
         <w:tc>
@@ -884,9 +914,11 @@
             <w:tcW w:w="2204" w:type="dxa"/>
           </w:tcPr>
           <w:p>
+            <w:proofErr w:type="spellStart"/>
             <w:r>
               <w:t>io_Zakaz</w:t>
             </w:r>
+            <w:proofErr w:type="spellEnd"/>
           </w:p>
         </w:tc>
         <w:tc>
@@ -922,9 +954,11 @@
             <w:tcW w:w="2204" w:type="dxa"/>
           </w:tcPr>
           <w:p>
+            <w:proofErr w:type="spellStart"/>
             <w:r>
               <w:t>io_std</w:t>
             </w:r>
+            <w:proofErr w:type="spellEnd"/>
           </w:p>
         </w:tc>
         <w:tc>
@@ -941,9 +975,11 @@
             <w:tcW w:w="2204" w:type="dxa"/>
           </w:tcPr>
           <w:p>
+            <w:proofErr w:type="spellStart"/>
             <w:r>
               <w:t>io_prost</w:t>
             </w:r>
+            <w:proofErr w:type="spellEnd"/>
           </w:p>
         </w:tc>
         <w:tc>
@@ -960,9 +996,11 @@
             <w:tcW w:w="2204" w:type="dxa"/>
           </w:tcPr>
           <w:p>
+            <w:proofErr w:type="spellStart"/>
             <w:r>
               <w:t>telefon</w:t>
             </w:r>
+            <w:proofErr w:type="spellEnd"/>
           </w:p>
         </w:tc>
         <w:tc>
@@ -1059,9 +1097,11 @@
             <w:tcW w:w="2138" w:type="dxa"/>
           </w:tcPr>
           <w:p>
+            <w:proofErr w:type="spellStart"/>
             <w:r>
               <w:t>data_rep</w:t>
             </w:r>
+            <w:proofErr w:type="spellEnd"/>
           </w:p>
         </w:tc>
         <w:tc>
@@ -1081,9 +1121,11 @@
             <w:tcW w:w="2138" w:type="dxa"/>
           </w:tcPr>
           <w:p>
+            <w:proofErr w:type="spellStart"/>
             <w:r>
               <w:t>pps</w:t>
             </w:r>
+            <w:proofErr w:type="spellEnd"/>
           </w:p>
         </w:tc>
         <w:tc>
@@ -1103,9 +1145,11 @@
             <w:tcW w:w="2138" w:type="dxa"/>
           </w:tcPr>
           <w:p>
+            <w:proofErr w:type="spellStart"/>
             <w:r>
               <w:t>barkod</w:t>
             </w:r>
+            <w:proofErr w:type="spellEnd"/>
           </w:p>
         </w:tc>
         <w:tc>
@@ -1125,9 +1169,11 @@
             <w:tcW w:w="2138" w:type="dxa"/>
           </w:tcPr>
           <w:p>
+            <w:proofErr w:type="spellStart"/>
             <w:r>
               <w:t>index_from</w:t>
             </w:r>
+            <w:proofErr w:type="spellEnd"/>
           </w:p>
         </w:tc>
         <w:tc>
@@ -1235,9 +1281,11 @@
             <w:tcW w:w="2138" w:type="dxa"/>
           </w:tcPr>
           <w:p>
+            <w:proofErr w:type="spellStart"/>
             <w:r>
               <w:t>bik</w:t>
             </w:r>
+            <w:proofErr w:type="spellEnd"/>
           </w:p>
         </w:tc>
         <w:tc>
@@ -1257,9 +1305,11 @@
             <w:tcW w:w="2138" w:type="dxa"/>
           </w:tcPr>
           <w:p>
+            <w:proofErr w:type="spellStart"/>
             <w:r>
               <w:t>rs</w:t>
             </w:r>
+            <w:proofErr w:type="spellEnd"/>
           </w:p>
         </w:tc>
         <w:tc>
@@ -1284,22 +1334,26 @@
                 <w:lang w:val="en-US"/>
               </w:rPr>
             </w:pPr>
+            <w:proofErr w:type="spellStart"/>
             <w:r>
               <w:rPr>
                 <w:lang w:val="en-US"/>
               </w:rPr>
               <w:t>ks</w:t>
             </w:r>
-          </w:p>
-        </w:tc>
-        <w:tc>
-          <w:tcPr>
-            <w:tcW w:w="2401" w:type="dxa"/>
-          </w:tcPr>
-          <w:p>
+            <w:proofErr w:type="spellEnd"/>
+          </w:p>
+        </w:tc>
+        <w:tc>
+          <w:tcPr>
+            <w:tcW w:w="2401" w:type="dxa"/>
+          </w:tcPr>
+          <w:p>
+            <w:proofErr w:type="gramStart"/>
             <w:r>
               <w:t>Кор/счет</w:t>
             </w:r>
+            <w:proofErr w:type="gramEnd"/>
           </w:p>
         </w:tc>
       </w:tr>
@@ -1314,8 +1368,13 @@
                 <w:lang w:val="en-US"/>
               </w:rPr>
             </w:pPr>
-            <w:r>
-              <w:t>index_</w:t>
+            <w:proofErr w:type="spellStart"/>
+            <w:r>
+              <w:t>index</w:t>
+            </w:r>
+            <w:proofErr w:type="spellEnd"/>
+            <w:r>
+              <w:t>_</w:t>
             </w:r>
             <w:r>
               <w:rPr>
@@ -1501,21 +1560,31 @@
                 <w:lang w:val="en-US"/>
               </w:rPr>
             </w:pPr>
+            <w:proofErr w:type="spellStart"/>
             <w:r>
               <w:rPr>
                 <w:lang w:val="en-US"/>
               </w:rPr>
               <w:t>barkod_espp</w:t>
             </w:r>
-          </w:p>
-        </w:tc>
-        <w:tc>
-          <w:tcPr>
-            <w:tcW w:w="2401" w:type="dxa"/>
-          </w:tcPr>
-          <w:p>
-            <w:r>
-              <w:t>"Идентификатор Федерального Получателя" в соответствии с разделом 6 ТУ (для ООО Апликс значение "4060")</w:t>
+            <w:proofErr w:type="spellEnd"/>
+          </w:p>
+        </w:tc>
+        <w:tc>
+          <w:tcPr>
+            <w:tcW w:w="2401" w:type="dxa"/>
+          </w:tcPr>
+          <w:p>
+            <w:r>
+              <w:t xml:space="preserve">"Идентификатор Федерального Получателя" в соответствии с разделом 6 ТУ (для ООО </w:t>
+            </w:r>
+            <w:proofErr w:type="spellStart"/>
+            <w:r>
+              <w:t>Апликс</w:t>
+            </w:r>
+            <w:proofErr w:type="spellEnd"/>
+            <w:r>
+              <w:t xml:space="preserve"> значение "4060")</w:t>
             </w:r>
           </w:p>
         </w:tc>
@@ -1716,9 +1785,11 @@
             <w:tcW w:w="2138" w:type="dxa"/>
           </w:tcPr>
           <w:p>
+            <w:proofErr w:type="spellStart"/>
             <w:r>
               <w:t>PostNumbe</w:t>
             </w:r>
+            <w:proofErr w:type="spellEnd"/>
             <w:r>
               <w:rPr>
                 <w:lang w:val="en-US"/>
@@ -1999,9 +2070,11 @@
             <w:tcW w:w="2138" w:type="dxa"/>
           </w:tcPr>
           <w:p>
+            <w:proofErr w:type="spellStart"/>
             <w:r>
               <w:t>io_saturday</w:t>
             </w:r>
+            <w:proofErr w:type="spellEnd"/>
           </w:p>
         </w:tc>
         <w:tc>
@@ -2021,9 +2094,11 @@
             <w:tcW w:w="2138" w:type="dxa"/>
           </w:tcPr>
           <w:p>
+            <w:proofErr w:type="spellStart"/>
             <w:r>
               <w:t>io_sunday</w:t>
             </w:r>
+            <w:proofErr w:type="spellEnd"/>
           </w:p>
         </w:tc>
         <w:tc>
@@ -2043,9 +2118,11 @@
             <w:tcW w:w="2138" w:type="dxa"/>
           </w:tcPr>
           <w:p>
+            <w:proofErr w:type="spellStart"/>
             <w:r>
               <w:t>io_oplata_otpr</w:t>
             </w:r>
+            <w:proofErr w:type="spellEnd"/>
           </w:p>
         </w:tc>
         <w:tc>
@@ -2065,9 +2142,11 @@
             <w:tcW w:w="2138" w:type="dxa"/>
           </w:tcPr>
           <w:p>
+            <w:proofErr w:type="spellStart"/>
             <w:r>
               <w:t>io_oplata_poluch</w:t>
             </w:r>
+            <w:proofErr w:type="spellEnd"/>
           </w:p>
         </w:tc>
         <w:tc>
@@ -2087,9 +2166,11 @@
             <w:tcW w:w="2138" w:type="dxa"/>
           </w:tcPr>
           <w:p>
+            <w:proofErr w:type="spellStart"/>
             <w:r>
               <w:t>io_oplat</w:t>
             </w:r>
+            <w:proofErr w:type="spellEnd"/>
             <w:r>
               <w:rPr>
                 <w:lang w:val="en-US"/>
@@ -2097,8 +2178,13 @@
               <w:t>a</w:t>
             </w:r>
             <w:r>
-              <w:t>_dogovor</w:t>
-            </w:r>
+              <w:t>_</w:t>
+            </w:r>
+            <w:proofErr w:type="spellStart"/>
+            <w:r>
+              <w:t>dogovor</w:t>
+            </w:r>
+            <w:proofErr w:type="spellEnd"/>
           </w:p>
         </w:tc>
         <w:tc>
@@ -2214,9 +2300,11 @@
             <w:tcW w:w="2138" w:type="dxa"/>
           </w:tcPr>
           <w:p>
+            <w:proofErr w:type="spellStart"/>
             <w:r>
               <w:t>site</w:t>
             </w:r>
+            <w:proofErr w:type="spellEnd"/>
           </w:p>
         </w:tc>
         <w:tc>
@@ -2236,9 +2324,11 @@
             <w:tcW w:w="2138" w:type="dxa"/>
           </w:tcPr>
           <w:p>
+            <w:proofErr w:type="spellStart"/>
             <w:r>
               <w:t>cartons</w:t>
             </w:r>
+            <w:proofErr w:type="spellEnd"/>
           </w:p>
         </w:tc>
         <w:tc>
@@ -2258,9 +2348,11 @@
             <w:tcW w:w="2138" w:type="dxa"/>
           </w:tcPr>
           <w:p>
+            <w:proofErr w:type="spellStart"/>
             <w:r>
               <w:t>delivery_type</w:t>
             </w:r>
+            <w:proofErr w:type="spellEnd"/>
           </w:p>
         </w:tc>
         <w:tc>
@@ -2298,9 +2390,11 @@
             <w:tcW w:w="2138" w:type="dxa"/>
           </w:tcPr>
           <w:p>
+            <w:proofErr w:type="spellStart"/>
             <w:r>
               <w:t>delivery_cost</w:t>
             </w:r>
+            <w:proofErr w:type="spellEnd"/>
           </w:p>
         </w:tc>
         <w:tc>
@@ -2432,12 +2526,14 @@
                 <w:lang w:val="en-US"/>
               </w:rPr>
             </w:pPr>
+            <w:proofErr w:type="spellStart"/>
             <w:r>
               <w:rPr>
                 <w:lang w:val="en-US"/>
               </w:rPr>
               <w:t>io_gift</w:t>
             </w:r>
+            <w:proofErr w:type="spellEnd"/>
           </w:p>
         </w:tc>
         <w:tc>
@@ -2462,12 +2558,14 @@
                 <w:lang w:val="en-US"/>
               </w:rPr>
             </w:pPr>
+            <w:proofErr w:type="spellStart"/>
             <w:r>
               <w:rPr>
                 <w:lang w:val="en-US"/>
               </w:rPr>
               <w:t>io_document</w:t>
             </w:r>
+            <w:proofErr w:type="spellEnd"/>
           </w:p>
         </w:tc>
         <w:tc>
@@ -2492,12 +2590,14 @@
                 <w:lang w:val="en-US"/>
               </w:rPr>
             </w:pPr>
+            <w:proofErr w:type="spellStart"/>
             <w:r>
               <w:rPr>
                 <w:lang w:val="en-US"/>
               </w:rPr>
               <w:t>io_commercial</w:t>
             </w:r>
+            <w:proofErr w:type="spellEnd"/>
           </w:p>
         </w:tc>
         <w:tc>
@@ -2522,12 +2622,14 @@
                 <w:lang w:val="en-US"/>
               </w:rPr>
             </w:pPr>
+            <w:proofErr w:type="spellStart"/>
             <w:r>
               <w:rPr>
                 <w:lang w:val="en-US"/>
               </w:rPr>
               <w:t>io_return</w:t>
             </w:r>
+            <w:proofErr w:type="spellEnd"/>
           </w:p>
         </w:tc>
         <w:tc>
@@ -2552,12 +2654,14 @@
                 <w:lang w:val="en-US"/>
               </w:rPr>
             </w:pPr>
+            <w:proofErr w:type="spellStart"/>
             <w:r>
               <w:rPr>
                 <w:lang w:val="en-US"/>
               </w:rPr>
               <w:t>io_other</w:t>
             </w:r>
+            <w:proofErr w:type="spellEnd"/>
           </w:p>
         </w:tc>
         <w:tc>
@@ -2688,7 +2792,7 @@
       <w:tr>
         <w:tc>
           <w:tcPr>
-            <w:tcW w:w="2138" w:type="dxa"/>
+            <w:tcW w:w="2491" w:type="dxa"/>
             <w:shd w:val="clear" w:color="auto" w:fill="EEECE1" w:themeFill="background2"/>
           </w:tcPr>
           <w:p>
@@ -2699,7 +2803,7 @@
         </w:tc>
         <w:tc>
           <w:tcPr>
-            <w:tcW w:w="2401" w:type="dxa"/>
+            <w:tcW w:w="2048" w:type="dxa"/>
             <w:shd w:val="clear" w:color="auto" w:fill="EEECE1" w:themeFill="background2"/>
           </w:tcPr>
           <w:p>
@@ -2712,7 +2816,7 @@
       <w:tr>
         <w:tc>
           <w:tcPr>
-            <w:tcW w:w="2138" w:type="dxa"/>
+            <w:tcW w:w="2491" w:type="dxa"/>
           </w:tcPr>
           <w:p>
             <w:pPr>
@@ -2733,7 +2837,7 @@
         </w:tc>
         <w:tc>
           <w:tcPr>
-            <w:tcW w:w="2401" w:type="dxa"/>
+            <w:tcW w:w="2048" w:type="dxa"/>
           </w:tcPr>
           <w:p>
             <w:r>
@@ -2751,17 +2855,19 @@
       <w:tr>
         <w:tc>
           <w:tcPr>
-            <w:tcW w:w="2138" w:type="dxa"/>
-          </w:tcPr>
-          <w:p>
+            <w:tcW w:w="2491" w:type="dxa"/>
+          </w:tcPr>
+          <w:p>
+            <w:proofErr w:type="spellStart"/>
             <w:r>
               <w:t>ValueInDollars</w:t>
             </w:r>
-          </w:p>
-        </w:tc>
-        <w:tc>
-          <w:tcPr>
-            <w:tcW w:w="2401" w:type="dxa"/>
+            <w:proofErr w:type="spellEnd"/>
+          </w:p>
+        </w:tc>
+        <w:tc>
+          <w:tcPr>
+            <w:tcW w:w="2048" w:type="dxa"/>
           </w:tcPr>
           <w:p>
             <w:r>
@@ -2772,12 +2878,123 @@
             </w:r>
             <w:r>
               <w:t>я стоимость груза для таможни, в</w:t>
+            </w:r>
+            <w:r>
+              <w:t xml:space="preserve"> долларах</w:t>
+            </w:r>
+          </w:p>
+        </w:tc>
+      </w:tr>
+    </w:tbl>
+    <w:p>
+      <w:pPr>
+        <w:pStyle w:val="3"/>
+        <w:rPr>
+          <w:lang w:val="en-US"/>
+        </w:rPr>
+      </w:pPr>
+      <w:r>
+        <w:t xml:space="preserve">Форма </w:t>
+      </w:r>
+      <w:proofErr w:type="spellStart"/>
+      <w:r>
+        <w:rPr>
+          <w:lang w:val="en-US"/>
+        </w:rPr>
+        <w:t>Pickpoint</w:t>
+      </w:r>
+      <w:proofErr w:type="spellEnd"/>
+    </w:p>
+    <w:tbl>
+      <w:tblPr>
+        <w:tblStyle w:val="a3"/>
+        <w:tblW w:w="0" w:type="auto"/>
+        <w:tblLook w:val="04A0" w:firstRow="1" w:lastRow="0" w:firstColumn="1" w:lastColumn="0" w:noHBand="0" w:noVBand="1"/>
+      </w:tblPr>
+      <w:tblGrid>
+        <w:gridCol w:w="2138"/>
+        <w:gridCol w:w="2401"/>
+      </w:tblGrid>
+      <w:tr>
+        <w:tc>
+          <w:tcPr>
+            <w:tcW w:w="2138" w:type="dxa"/>
+            <w:shd w:val="clear" w:color="auto" w:fill="EEECE1" w:themeFill="background2"/>
+          </w:tcPr>
+          <w:p>
+            <w:r>
+              <w:t>Название поля</w:t>
+            </w:r>
+          </w:p>
+        </w:tc>
+        <w:tc>
+          <w:tcPr>
+            <w:tcW w:w="2401" w:type="dxa"/>
+            <w:shd w:val="clear" w:color="auto" w:fill="EEECE1" w:themeFill="background2"/>
+          </w:tcPr>
+          <w:p>
+            <w:r>
+              <w:t>Описание</w:t>
+            </w:r>
+          </w:p>
+        </w:tc>
+      </w:tr>
+      <w:tr>
+        <w:tc>
+          <w:tcPr>
+            <w:tcW w:w="2138" w:type="dxa"/>
+          </w:tcPr>
+          <w:p>
+            <w:pPr>
+              <w:rPr>
+                <w:lang w:val="en-US"/>
+              </w:rPr>
+            </w:pPr>
+            <w:r>
+              <w:t>POINT_ID</w:t>
+            </w:r>
+          </w:p>
+        </w:tc>
+        <w:tc>
+          <w:tcPr>
+            <w:tcW w:w="2401" w:type="dxa"/>
+          </w:tcPr>
+          <w:p>
+            <w:r>
+              <w:t>код ПВЗ</w:t>
+            </w:r>
+          </w:p>
+        </w:tc>
+      </w:tr>
+      <w:tr>
+        <w:tc>
+          <w:tcPr>
+            <w:tcW w:w="2138" w:type="dxa"/>
+          </w:tcPr>
+          <w:p>
+            <w:r>
+              <w:t>BARCODE2</w:t>
+            </w:r>
+          </w:p>
+        </w:tc>
+        <w:tc>
+          <w:tcPr>
+            <w:tcW w:w="2401" w:type="dxa"/>
+          </w:tcPr>
+          <w:p>
+            <w:r>
+              <w:t xml:space="preserve">дополнительный </w:t>
+            </w:r>
+            <w:proofErr w:type="spellStart"/>
+            <w:r>
+              <w:t>трекномер</w:t>
+            </w:r>
+            <w:proofErr w:type="spellEnd"/>
+            <w:r>
+              <w:t xml:space="preserve"> у отправления</w:t>
             </w:r>
             <w:bookmarkStart w:id="0" w:name="_GoBack"/>
             <w:bookmarkEnd w:id="0"/>
-            <w:r>
-              <w:t xml:space="preserve"> долларах</w:t>
-            </w:r>
           </w:p>
         </w:tc>
       </w:tr>

</xml_diff>